<commit_message>
address comments from @rempsyc
</commit_message>
<xml_diff>
--- a/papers/Phi Fei Fo Fum (WIP)/paper.docx
+++ b/papers/Phi Fei Fo Fum (WIP)/paper.docx
@@ -624,21 +624,7 @@
         <w:rPr>
           <w:szCs w:val="18"/>
         </w:rPr>
-        <w:t xml:space="preserve"> (chi-square) </w:t>
-      </w:r>
-      <w:proofErr w:type="gramStart"/>
-      <w:r>
-        <w:rPr>
-          <w:szCs w:val="18"/>
-        </w:rPr>
-        <w:t>statistic, and</w:t>
-      </w:r>
-      <w:proofErr w:type="gramEnd"/>
-      <w:r>
-        <w:rPr>
-          <w:szCs w:val="18"/>
-        </w:rPr>
-        <w:t xml:space="preserve"> introduce a new effect size—</w:t>
+        <w:t xml:space="preserve"> (chi-square) statistic, and introduce a new effect size—</w:t>
       </w:r>
       <w:r>
         <w:rPr>
@@ -796,7 +782,7 @@
         <w:fldChar w:fldCharType="begin"/>
       </w:r>
       <w:r>
-        <w:instrText xml:space="preserve"> ADDIN ZOTERO_ITEM CSL_CITATION {"citationID":"9UMR38c7","properties":{"formattedCitation":"[1,2]","plainCitation":"[1,2]","noteIndex":0},"citationItems":[{"id":2868,"uris":["http://zotero.org/users/998943/items/85BQNZVE"],"itemData":{"id":2868,"type":"article-journal","abstract":"Empirically analyzing empirical evidence\n            \n              One of the central goals in any scientific endeavor is to understand causality. Experiments that seek to demonstrate a cause/effect relation most often manipulate the postulated causal factor. Aarts\n              et al.\n              describe the replication of 100 experiments reported in papers published in 2008 in three high-ranking psychology journals. Assessing whether the replication and the original experiment yielded the same result according to several criteria, they find that about one-third to one-half of the original findings were also observed in the replication study.\n            \n            \n              Science\n              , this issue\n              10.1126/science.aac4716\n            \n          , \n            A large-scale assessment suggests that experimental reproducibility in psychology leaves a lot to be desired.\n          , \n            \n              INTRODUCTION\n              Reproducibility is a defining feature of science, but the extent to which it characterizes current research is unknown. Scientific claims should not gain credence because of the status or authority of their originator but by the replicability of their supporting evidence. Even research of exemplary quality may have irreproducible empirical findings because of random or systematic error.\n            \n            \n              RATIONALE\n              There is concern about the rate and predictors of reproducibility, but limited evidence. Potentially problematic practices include selective reporting, selective analysis, and insufficient specification of the conditions necessary or sufficient to obtain the results. Direct replication is the attempt to recreate the conditions believed sufficient for obtaining a previously observed finding and is the means of establishing reproducibility of a finding with new data. We conducted a large-scale, collaborative effort to obtain an initial estimate of the reproducibility of psychological science.\n            \n            \n              RESULTS\n              \n                We conducted replications of 100 experimental and correlational studies published in three psychology journals using high-powered designs and original materials when available. There is no single standard for evaluating replication success. Here, we evaluated reproducibility using significance and\n                P\n                values, effect sizes, subjective assessments of replication teams, and meta-analysis of effect sizes. The mean effect size (r) of the replication effects (\n                M\n                r\n                = 0.197, SD = 0.257) was half the magnitude of the mean effect size of the original effects (\n                M\n                r\n                = 0.403, SD = 0.188), representing a substantial decline. Ninety-seven percent of original studies had significant results (\n                P\n                &lt; .05). Thirty-six percent of replications had significant results; 47% of original effect sizes were in the 95% confidence interval of the replication effect size; 39% of effects were subjectively rated to have replicated the original result; and if no bias in original results is assumed, combining original and replication results left 68% with statistically significant effects. Correlational tests suggest that replication success was better predicted by the strength of original evidence than by characteristics of the original and replication teams.\n              \n            \n            \n              CONCLUSION\n              \n                No single indicator sufficiently describes replication success, and the five indicators examined here are not the only ways to evaluate reproducibility. Nonetheless, collectively these results offer a clear conclusion: A large portion of replications produced weaker evidence for the original findings despite using materials provided by the original authors, review in advance for methodological fidelity, and high statistical power to detect the original effect sizes. Moreover, correlational evidence is consistent with the conclusion that variation in the strength of initial evidence (such as original\n                P\n                value) was more predictive of replication success than variation in the characteristics of the teams conducting the research (such as experience and expertise). The latter factors certainly can influence replication success, but they did not appear to do so here.\n              \n              Reproducibility is not well understood because the incentives for individual scientists prioritize novelty over replication. Innovation is the engine of discovery and is vital for a productive, effective scientific enterprise. However, innovative ideas become old news fast. Journal reviewers and editors may dismiss a new test of a published idea as unoriginal. The claim that “we already know this” belies the uncertainty of scientific evidence. Innovation points out paths that are possible; replication points out paths that are likely; progress relies on both. Replication can increase certainty when findings are reproduced and promote innovation when they are not. This project provides accumulating evidence for many findings in psychological research and suggests that there is still more work to do to verify whether we know what we think we know.\n              \n                \n                  Original study effect size versus replication effect size (correlation coefficients).\n                  Diagonal line represents replication effect size equal to original effect size. Dotted line represents replication effect size of 0. Points below the dotted line were effects in the opposite direction of the original. Density plots are separated by significant (blue) and nonsignificant (red) effects.\n                \n                \n              \n            \n          , \n            Reproducibility is a defining feature of science, but the extent to which it characterizes current research is unknown. We conducted replications of 100 experimental and correlational studies published in three psychology journals using high-powered designs and original materials when available. Replication effects were half the magnitude of original effects, representing a substantial decline. Ninety-seven percent of original studies had statistically significant results. Thirty-six percent of replications had statistically significant results; 47% of original effect sizes were in the 95% confidence interval of the replication effect size; 39% of effects were subjectively rated to have replicated the original result; and if no bias in original results is assumed, combining original and replication results left 68% with statistically significant effects. Correlational tests suggest that replication success was better predicted by the strength of original evidence than by characteristics of the original and replication teams.","container-title":"Science","DOI":"10.1126/science.aac4716","ISSN":"0036-8075, 1095-9203","issue":"6251","journalAbbreviation":"Science","language":"en","page":"aac4716","source":"DOI.org (Crossref)","title":"Estimating the reproducibility of psychological science","volume":"349","author":[{"literal":"Open Science Collaboration"}],"issued":{"date-parts":[["2015",8,28]]}}},{"id":2866,"uris":["http://zotero.org/users/998943/items/THHKS4HG"],"itemData":{"id":2866,"type":"article-journal","container-title":"Nature Human Behaviour","DOI":"10.1038/s41562-018-0399-z","ISSN":"2397-3374","issue":"9","journalAbbreviation":"Nat Hum Behav","language":"en","page":"637-644","source":"DOI.org (Crossref)","title":"Evaluating the replicability of social science experiments in Nature and Science between 2010 and 2015","volume":"2","author":[{"family":"Camerer","given":"Colin F."},{"family":"Dreber","given":"Anna"},{"family":"Holzmeister","given":"Felix"},{"family":"Ho","given":"Teck-Hua"},{"family":"Huber","given":"Jürgen"},{"family":"Johannesson","given":"Magnus"},{"family":"Kirchler","given":"Michael"},{"family":"Nave","given":"Gideon"},{"family":"Nosek","given":"Brian A."},{"family":"Pfeiffer","given":"Thomas"},{"family":"Altmejd","given":"Adam"},{"family":"Buttrick","given":"Nick"},{"family":"Chan","given":"Taizan"},{"family":"Chen","given":"Yiling"},{"family":"Forsell","given":"Eskil"},{"family":"Gampa","given":"Anup"},{"family":"Heikensten","given":"Emma"},{"family":"Hummer","given":"Lily"},{"family":"Imai","given":"Taisuke"},{"family":"Isaksson","given":"Siri"},{"family":"Manfredi","given":"Dylan"},{"family":"Rose","given":"Julia"},{"family":"Wagenmakers","given":"Eric-Jan"},{"family":"Wu","given":"Hang"}],"issued":{"date-parts":[["2018",8,27]]}}}],"schema":"https://github.com/citation-style-language/schema/raw/master/csl-citation.json"} </w:instrText>
+        <w:instrText xml:space="preserve"> ADDIN ZOTERO_ITEM CSL_CITATION {"citationID":"9UMR38c7","properties":{"formattedCitation":"[1,2]","plainCitation":"[1,2]","noteIndex":0},"citationItems":[{"id":3019,"uris":["http://zotero.org/users/998943/items/85BQNZVE"],"itemData":{"id":3019,"type":"article-journal","abstract":"Empirically analyzing empirical evidence\n            \n              One of the central goals in any scientific endeavor is to understand causality. Experiments that seek to demonstrate a cause/effect relation most often manipulate the postulated causal factor. Aarts\n              et al.\n              describe the replication of 100 experiments reported in papers published in 2008 in three high-ranking psychology journals. Assessing whether the replication and the original experiment yielded the same result according to several criteria, they find that about one-third to one-half of the original findings were also observed in the replication study.\n            \n            \n              Science\n              , this issue\n              10.1126/science.aac4716\n            \n          , \n            A large-scale assessment suggests that experimental reproducibility in psychology leaves a lot to be desired.\n          , \n            \n              INTRODUCTION\n              Reproducibility is a defining feature of science, but the extent to which it characterizes current research is unknown. Scientific claims should not gain credence because of the status or authority of their originator but by the replicability of their supporting evidence. Even research of exemplary quality may have irreproducible empirical findings because of random or systematic error.\n            \n            \n              RATIONALE\n              There is concern about the rate and predictors of reproducibility, but limited evidence. Potentially problematic practices include selective reporting, selective analysis, and insufficient specification of the conditions necessary or sufficient to obtain the results. Direct replication is the attempt to recreate the conditions believed sufficient for obtaining a previously observed finding and is the means of establishing reproducibility of a finding with new data. We conducted a large-scale, collaborative effort to obtain an initial estimate of the reproducibility of psychological science.\n            \n            \n              RESULTS\n              \n                We conducted replications of 100 experimental and correlational studies published in three psychology journals using high-powered designs and original materials when available. There is no single standard for evaluating replication success. Here, we evaluated reproducibility using significance and\n                P\n                values, effect sizes, subjective assessments of replication teams, and meta-analysis of effect sizes. The mean effect size (r) of the replication effects (\n                M\n                r\n                = 0.197, SD = 0.257) was half the magnitude of the mean effect size of the original effects (\n                M\n                r\n                = 0.403, SD = 0.188), representing a substantial decline. Ninety-seven percent of original studies had significant results (\n                P\n                &lt; .05). Thirty-six percent of replications had significant results; 47% of original effect sizes were in the 95% confidence interval of the replication effect size; 39% of effects were subjectively rated to have replicated the original result; and if no bias in original results is assumed, combining original and replication results left 68% with statistically significant effects. Correlational tests suggest that replication success was better predicted by the strength of original evidence than by characteristics of the original and replication teams.\n              \n            \n            \n              CONCLUSION\n              \n                No single indicator sufficiently describes replication success, and the five indicators examined here are not the only ways to evaluate reproducibility. Nonetheless, collectively these results offer a clear conclusion: A large portion of replications produced weaker evidence for the original findings despite using materials provided by the original authors, review in advance for methodological fidelity, and high statistical power to detect the original effect sizes. Moreover, correlational evidence is consistent with the conclusion that variation in the strength of initial evidence (such as original\n                P\n                value) was more predictive of replication success than variation in the characteristics of the teams conducting the research (such as experience and expertise). The latter factors certainly can influence replication success, but they did not appear to do so here.\n              \n              Reproducibility is not well understood because the incentives for individual scientists prioritize novelty over replication. Innovation is the engine of discovery and is vital for a productive, effective scientific enterprise. However, innovative ideas become old news fast. Journal reviewers and editors may dismiss a new test of a published idea as unoriginal. The claim that “we already know this” belies the uncertainty of scientific evidence. Innovation points out paths that are possible; replication points out paths that are likely; progress relies on both. Replication can increase certainty when findings are reproduced and promote innovation when they are not. This project provides accumulating evidence for many findings in psychological research and suggests that there is still more work to do to verify whether we know what we think we know.\n              \n                \n                  Original study effect size versus replication effect size (correlation coefficients).\n                  Diagonal line represents replication effect size equal to original effect size. Dotted line represents replication effect size of 0. Points below the dotted line were effects in the opposite direction of the original. Density plots are separated by significant (blue) and nonsignificant (red) effects.\n                \n                \n              \n            \n          , \n            Reproducibility is a defining feature of science, but the extent to which it characterizes current research is unknown. We conducted replications of 100 experimental and correlational studies published in three psychology journals using high-powered designs and original materials when available. Replication effects were half the magnitude of original effects, representing a substantial decline. Ninety-seven percent of original studies had statistically significant results. Thirty-six percent of replications had statistically significant results; 47% of original effect sizes were in the 95% confidence interval of the replication effect size; 39% of effects were subjectively rated to have replicated the original result; and if no bias in original results is assumed, combining original and replication results left 68% with statistically significant effects. Correlational tests suggest that replication success was better predicted by the strength of original evidence than by characteristics of the original and replication teams.","container-title":"Science","DOI":"10.1126/science.aac4716","ISSN":"0036-8075, 1095-9203","issue":"6251","journalAbbreviation":"Science","language":"en","page":"aac4716","source":"DOI.org (Crossref)","title":"Estimating the reproducibility of psychological science","volume":"349","author":[{"literal":"Open Science Collaboration"}],"issued":{"date-parts":[["2015",8,28]]}}},{"id":3021,"uris":["http://zotero.org/users/998943/items/THHKS4HG"],"itemData":{"id":3021,"type":"article-journal","container-title":"Nature Human Behaviour","DOI":"10.1038/s41562-018-0399-z","ISSN":"2397-3374","issue":"9","journalAbbreviation":"Nat Hum Behav","language":"en","page":"637-644","source":"DOI.org (Crossref)","title":"Evaluating the replicability of social science experiments in Nature and Science between 2010 and 2015","volume":"2","author":[{"family":"Camerer","given":"Colin F."},{"family":"Dreber","given":"Anna"},{"family":"Holzmeister","given":"Felix"},{"family":"Ho","given":"Teck-Hua"},{"family":"Huber","given":"Jürgen"},{"family":"Johannesson","given":"Magnus"},{"family":"Kirchler","given":"Michael"},{"family":"Nave","given":"Gideon"},{"family":"Nosek","given":"Brian A."},{"family":"Pfeiffer","given":"Thomas"},{"family":"Altmejd","given":"Adam"},{"family":"Buttrick","given":"Nick"},{"family":"Chan","given":"Taizan"},{"family":"Chen","given":"Yiling"},{"family":"Forsell","given":"Eskil"},{"family":"Gampa","given":"Anup"},{"family":"Heikensten","given":"Emma"},{"family":"Hummer","given":"Lily"},{"family":"Imai","given":"Taisuke"},{"family":"Isaksson","given":"Siri"},{"family":"Manfredi","given":"Dylan"},{"family":"Rose","given":"Julia"},{"family":"Wagenmakers","given":"Eric-Jan"},{"family":"Wu","given":"Hang"}],"issued":{"date-parts":[["2018",8,27]]}}}],"schema":"https://github.com/citation-style-language/schema/raw/master/csl-citation.json"} </w:instrText>
       </w:r>
       <w:r>
         <w:fldChar w:fldCharType="separate"/>
@@ -831,7 +817,7 @@
         <w:fldChar w:fldCharType="begin"/>
       </w:r>
       <w:r>
-        <w:instrText xml:space="preserve"> ADDIN ZOTERO_ITEM CSL_CITATION {"citationID":"P6eJvctP","properties":{"formattedCitation":"[3]","plainCitation":"[3]","noteIndex":0},"citationItems":[{"id":2867,"uris":["http://zotero.org/users/998943/items/MG7DZDHP"],"itemData":{"id":2867,"type":"article-journal","abstract":"We need to make substantial changes to how we conduct research. First, in response to heightened concern that our published research literature is incomplete and untrustworthy, we need new requirements to ensure research integrity. These include prespecification of studies whenever possible, avoidance of selection and other inappropriate data-analytic practices, complete reporting, and encouragement of replication. Second, in response to renewed recognition of the severe flaws of null-hypothesis significance testing (NHST), we need to shift from reliance on NHST to estimation and other preferred techniques. The new statistics refers to recommended practices, including estimation based on effect sizes, confidence intervals, and meta-analysis. The techniques are not new, but adopting them widely would be new for many researchers, as well as highly beneficial. This article explains why the new statistics are important and offers guidance for their use. It describes an eight-step new-statistics strategy for research with integrity, which starts with formulation of research questions in estimation terms, has no place for NHST, and is aimed at building a cumulative quantitative discipline.","container-title":"Psychological Science","DOI":"10.1177/0956797613504966","ISSN":"0956-7976, 1467-9280","issue":"1","journalAbbreviation":"Psychol Sci","language":"en","page":"7-29","source":"DOI.org (Crossref)","title":"The New Statistics: Why and How","title-short":"The New Statistics","volume":"25","author":[{"family":"Cumming","given":"Geoff"}],"issued":{"date-parts":[["2014",1]]}}}],"schema":"https://github.com/citation-style-language/schema/raw/master/csl-citation.json"} </w:instrText>
+        <w:instrText xml:space="preserve"> ADDIN ZOTERO_ITEM CSL_CITATION {"citationID":"P6eJvctP","properties":{"formattedCitation":"[3]","plainCitation":"[3]","noteIndex":0},"citationItems":[{"id":3020,"uris":["http://zotero.org/users/998943/items/MG7DZDHP"],"itemData":{"id":3020,"type":"article-journal","abstract":"We need to make substantial changes to how we conduct research. First, in response to heightened concern that our published research literature is incomplete and untrustworthy, we need new requirements to ensure research integrity. These include prespecification of studies whenever possible, avoidance of selection and other inappropriate data-analytic practices, complete reporting, and encouragement of replication. Second, in response to renewed recognition of the severe flaws of null-hypothesis significance testing (NHST), we need to shift from reliance on NHST to estimation and other preferred techniques. The new statistics refers to recommended practices, including estimation based on effect sizes, confidence intervals, and meta-analysis. The techniques are not new, but adopting them widely would be new for many researchers, as well as highly beneficial. This article explains why the new statistics are important and offers guidance for their use. It describes an eight-step new-statistics strategy for research with integrity, which starts with formulation of research questions in estimation terms, has no place for NHST, and is aimed at building a cumulative quantitative discipline.","container-title":"Psychological Science","DOI":"10.1177/0956797613504966","ISSN":"0956-7976, 1467-9280","issue":"1","journalAbbreviation":"Psychol Sci","language":"en","page":"7-29","source":"DOI.org (Crossref)","title":"The New Statistics: Why and How","title-short":"The New Statistics","volume":"25","author":[{"family":"Cumming","given":"Geoff"}],"issued":{"date-parts":[["2014",1]]}}}],"schema":"https://github.com/citation-style-language/schema/raw/master/csl-citation.json"} </w:instrText>
       </w:r>
       <w:r>
         <w:fldChar w:fldCharType="separate"/>
@@ -857,7 +843,7 @@
         <w:fldChar w:fldCharType="begin"/>
       </w:r>
       <w:r>
-        <w:instrText xml:space="preserve"> ADDIN ZOTERO_ITEM CSL_CITATION {"citationID":"OaQjRVf5","properties":{"formattedCitation":"[4,5]","plainCitation":"[4,5]","noteIndex":0},"citationItems":[{"id":2873,"uris":["http://zotero.org/users/998943/items/NM9RLJRC"],"itemData":{"id":2873,"type":"article-journal","abstract":"Most published meta-analyses address only artifactual variance due to sampling error and ignore the role of other statistical and psychometric artifacts, such as measurement error variance (due to factors including unreliability of measurements, group misclassification, and variable treatment strength) and selection effects (including range restriction or enhancement and collider biases). These artifacts can have severe biasing effects on the results of individual studies and meta-analyses. Failing to account for these artifacts can lead to inaccurate conclusions about the mean effect size and between-studies effect-size heterogeneity, and can influence the results of meta-regression, publication-bias, and sensitivity analyses. In this article, we provide a brief introduction to the biasing effects of measurement error variance and selection effects and their relevance to a variety of research designs. We describe how to estimate the effects of these artifacts in different research designs and correct for their impacts in primary studies and meta-analyses. We consider meta-analyses of correlations, observational group differences, and experimental effects. We provide R code to implement the corrections described.","container-title":"Advances in Methods and Practices in Psychological Science","DOI":"10.1177/2515245919885611","ISSN":"2515-2459, 2515-2467","issue":"1","journalAbbreviation":"Advances in Methods and Practices in Psychological Science","language":"en","page":"94-123","source":"DOI.org (Crossref)","title":"Obtaining Unbiased Results in Meta-Analysis: The Importance of Correcting for Statistical Artifacts","title-short":"Obtaining Unbiased Results in Meta-Analysis","volume":"3","author":[{"family":"Wiernik","given":"Brenton M."},{"family":"Dahlke","given":"Jeffrey A."}],"issued":{"date-parts":[["2020",3]]}}},{"id":2870,"uris":["http://zotero.org/users/998943/items/Z5VZIWM3"],"itemData":{"id":2870,"type":"article-journal","container-title":"Research Synthesis Methods","DOI":"10.1002/jrsm.22","ISSN":"17592879","issue":"3-4","journalAbbreviation":"Res. Synth. Method","language":"en","page":"185-197","source":"DOI.org (Crossref)","title":"The impact of research synthesis methods on industrial-organizational psychology: The road from pessimism to optimism about cumulative knowledge","title-short":"The impact of research synthesis methods on industrial-organizational psychology","volume":"1","author":[{"family":"DeGeest","given":"David S."},{"family":"Schmidt","given":"Frank L."}],"issued":{"date-parts":[["2010",7]]}}}],"schema":"https://github.com/citation-style-language/schema/raw/master/csl-citation.json"} </w:instrText>
+        <w:instrText xml:space="preserve"> ADDIN ZOTERO_ITEM CSL_CITATION {"citationID":"OaQjRVf5","properties":{"formattedCitation":"[4,5]","plainCitation":"[4,5]","noteIndex":0},"citationItems":[{"id":3014,"uris":["http://zotero.org/users/998943/items/NM9RLJRC"],"itemData":{"id":3014,"type":"article-journal","abstract":"Most published meta-analyses address only artifactual variance due to sampling error and ignore the role of other statistical and psychometric artifacts, such as measurement error variance (due to factors including unreliability of measurements, group misclassification, and variable treatment strength) and selection effects (including range restriction or enhancement and collider biases). These artifacts can have severe biasing effects on the results of individual studies and meta-analyses. Failing to account for these artifacts can lead to inaccurate conclusions about the mean effect size and between-studies effect-size heterogeneity, and can influence the results of meta-regression, publication-bias, and sensitivity analyses. In this article, we provide a brief introduction to the biasing effects of measurement error variance and selection effects and their relevance to a variety of research designs. We describe how to estimate the effects of these artifacts in different research designs and correct for their impacts in primary studies and meta-analyses. We consider meta-analyses of correlations, observational group differences, and experimental effects. We provide R code to implement the corrections described.","container-title":"Advances in Methods and Practices in Psychological Science","DOI":"10.1177/2515245919885611","ISSN":"2515-2459, 2515-2467","issue":"1","journalAbbreviation":"Advances in Methods and Practices in Psychological Science","language":"en","page":"94-123","source":"DOI.org (Crossref)","title":"Obtaining Unbiased Results in Meta-Analysis: The Importance of Correcting for Statistical Artifacts","title-short":"Obtaining Unbiased Results in Meta-Analysis","volume":"3","author":[{"family":"Wiernik","given":"Brenton M."},{"family":"Dahlke","given":"Jeffrey A."}],"issued":{"date-parts":[["2020",3]]}}},{"id":3017,"uris":["http://zotero.org/users/998943/items/Z5VZIWM3"],"itemData":{"id":3017,"type":"article-journal","container-title":"Research Synthesis Methods","DOI":"10.1002/jrsm.22","ISSN":"17592879","issue":"3-4","journalAbbreviation":"Res. Synth. Method","language":"en","page":"185-197","source":"DOI.org (Crossref)","title":"The impact of research synthesis methods on industrial-organizational psychology: The road from pessimism to optimism about cumulative knowledge","title-short":"The impact of research synthesis methods on industrial-organizational psychology","volume":"1","author":[{"family":"DeGeest","given":"David S."},{"family":"Schmidt","given":"Frank L."}],"issued":{"date-parts":[["2010",7]]}}}],"schema":"https://github.com/citation-style-language/schema/raw/master/csl-citation.json"} </w:instrText>
       </w:r>
       <w:r>
         <w:fldChar w:fldCharType="separate"/>
@@ -916,7 +902,7 @@
         <w:fldChar w:fldCharType="begin"/>
       </w:r>
       <w:r>
-        <w:instrText xml:space="preserve"> ADDIN ZOTERO_ITEM CSL_CITATION {"citationID":"sFDSzKMF","properties":{"formattedCitation":"[6,7]","plainCitation":"[6,7]","noteIndex":0},"citationItems":[{"id":2880,"uris":["http://zotero.org/users/998943/items/FU92RVER"],"itemData":{"id":2880,"type":"article-journal","abstract":"Consider a population in which sexual selection and natural selection may or may not be taking place. Assume only that the deviations from the mean in the case of any organ of any generation follow exactly or closely the normal law of frequency, then the following expressions may be shown to give the law of inheritance of the population.","container-title":"Proceedings of the Royal Society of London","DOI":"10.1098/rspl.1895.0041","ISSN":"0370-1662, 2053-9126","issue":"347-352","journalAbbreviation":"Proc. R. Soc. Lond.","language":"en","page":"240-242","source":"DOI.org (Crossref)","title":"VII. Note on regression and inheritance in the case of two parents","volume":"58","author":[{"family":"Pearson","given":"Karl"}],"issued":{"date-parts":[["1895",12,31]]}}},{"id":2831,"uris":["http://zotero.org/users/998943/items/RGYCPFFA"],"itemData":{"id":2831,"type":"book","edition":"2","ISBN":"978-0-203-77158-7","language":"en","note":"DOI: 10.4324/9780203771587","publisher":"Routledge","source":"DOI.org (Crossref)","title":"Statistical Power Analysis for the Behavioral Sciences","URL":"https://www.taylorfrancis.com/books/9781134742707","author":[{"family":"Cohen","given":"Jacob"}],"accessed":{"date-parts":[["2022",10,8]]},"issued":{"date-parts":[["1988"]]}}}],"schema":"https://github.com/citation-style-language/schema/raw/master/csl-citation.json"} </w:instrText>
+        <w:instrText xml:space="preserve"> ADDIN ZOTERO_ITEM CSL_CITATION {"citationID":"sFDSzKMF","properties":{"formattedCitation":"[6,7]","plainCitation":"[6,7]","noteIndex":0},"citationItems":[{"id":3009,"uris":["http://zotero.org/users/998943/items/FU92RVER"],"itemData":{"id":3009,"type":"article-journal","abstract":"Consider a population in which sexual selection and natural selection may or may not be taking place. Assume only that the deviations from the mean in the case of any organ of any generation follow exactly or closely the normal law of frequency, then the following expressions may be shown to give the law of inheritance of the population.","container-title":"Proceedings of the Royal Society of London","DOI":"10.1098/rspl.1895.0041","ISSN":"0370-1662, 2053-9126","issue":"347-352","journalAbbreviation":"Proc. R. Soc. Lond.","language":"en","page":"240-242","source":"DOI.org (Crossref)","title":"VII. Note on regression and inheritance in the case of two parents","volume":"58","author":[{"family":"Pearson","given":"Karl"}],"issued":{"date-parts":[["1895",12,31]]}}},{"id":2967,"uris":["http://zotero.org/users/998943/items/RGYCPFFA"],"itemData":{"id":2967,"type":"book","edition":"2","ISBN":"978-0-203-77158-7","language":"en","note":"DOI: 10.4324/9780203771587","publisher":"Routledge","source":"DOI.org (Crossref)","title":"Statistical Power Analysis for the Behavioral Sciences","URL":"https://www.taylorfrancis.com/books/9781134742707","author":[{"family":"Cohen","given":"Jacob"}],"accessed":{"date-parts":[["2022",10,8]]},"issued":{"date-parts":[["1988"]]}}}],"schema":"https://github.com/citation-style-language/schema/raw/master/csl-citation.json"} </w:instrText>
       </w:r>
       <w:r>
         <w:fldChar w:fldCharType="separate"/>
@@ -1038,7 +1024,28 @@
         <w:t xml:space="preserve">. </w:t>
       </w:r>
       <w:r>
-        <w:t xml:space="preserve">Furthermore, RR are not symmetrical. The effect size can change when </w:t>
+        <w:t>Furthermore, RR are not symmetrical</w:t>
+      </w:r>
+      <w:r>
+        <w:t xml:space="preserve"> </w:t>
+      </w:r>
+      <w:r>
+        <w:fldChar w:fldCharType="begin"/>
+      </w:r>
+      <w:r>
+        <w:instrText xml:space="preserve"> ADDIN ZOTERO_ITEM CSL_CITATION {"citationID":"uTHTb8Ab","properties":{"formattedCitation":"[8]","plainCitation":"[8]","noteIndex":0},"citationItems":[{"id":3024,"uris":["http://zotero.org/users/998943/items/XA32VD9J"],"itemData":{"id":3024,"type":"article-journal","container-title":"Archives of Pediatrics &amp; Adolescent Medicine","DOI":"10.1001/archpediatrics.2009.31","ISSN":"1072-4710","issue":"5","journalAbbreviation":"Arch Pediatr Adolesc Med","language":"en","page":"438","source":"DOI.org (Crossref)","title":"The Relative Merits of Risk Ratios and Odds Ratios","volume":"163","author":[{"family":"Cummings","given":"Peter"}],"issued":{"date-parts":[["2009",5,4]]}}}],"schema":"https://github.com/citation-style-language/schema/raw/master/csl-citation.json"} </w:instrText>
+      </w:r>
+      <w:r>
+        <w:fldChar w:fldCharType="separate"/>
+      </w:r>
+      <w:r>
+        <w:t>[8]</w:t>
+      </w:r>
+      <w:r>
+        <w:fldChar w:fldCharType="end"/>
+      </w:r>
+      <w:r>
+        <w:t xml:space="preserve">. The effect size can change when </w:t>
       </w:r>
       <w:r>
         <w:t xml:space="preserve">columns and rows </w:t>
@@ -1163,15 +1170,7 @@
         <w:t xml:space="preserve">The aim of this paper is to </w:t>
       </w:r>
       <w:r>
-        <w:t xml:space="preserve">review the </w:t>
-      </w:r>
-      <w:proofErr w:type="gramStart"/>
-      <w:r>
-        <w:t>most commonly used</w:t>
-      </w:r>
-      <w:proofErr w:type="gramEnd"/>
-      <w:r>
-        <w:t xml:space="preserve"> effect sizes for analyses of categorical variables that use the χ</w:t>
+        <w:t>review the most commonly used effect sizes for analyses of categorical variables that use the χ</w:t>
       </w:r>
       <w:r>
         <w:rPr>
@@ -1236,13 +1235,13 @@
         <w:fldChar w:fldCharType="begin"/>
       </w:r>
       <w:r>
-        <w:instrText xml:space="preserve"> ADDIN ZOTERO_ITEM CSL_CITATION {"citationID":"E25SALoC","properties":{"formattedCitation":"[8,9]","plainCitation":"[8,9]","noteIndex":0},"citationItems":[{"id":2592,"uris":["http://zotero.org/users/998943/items/XQRU9HYZ"],"itemData":{"id":2592,"type":"article-journal","container-title":"Journal of Open Source Software","DOI":"10.21105/joss.02815","ISSN":"2475-9066","issue":"56","page":"2815","source":"Crossref","title":"effectsize: Estimation of Effect Size Indices and Standardized Parameters","title-short":"effectsize","volume":"5","author":[{"family":"Ben-Shachar","given":"Mattan"},{"family":"Lüdecke","given":"Daniel"},{"family":"Makowski","given":"Dominique"}],"issued":{"date-parts":[["2020",12,23]]}}},{"id":1855,"uris":["http://zotero.org/users/998943/items/DK7P73KD"],"itemData":{"id":1855,"type":"book","event-place":"Vienna, Austria","publisher":"R Foundation for Statistical Computing","publisher-place":"Vienna, Austria","title":"R: A Language and Environment for Statistical Computing","URL":"https://www.R-project.org/","author":[{"literal":"R Core Team"}],"issued":{"date-parts":[["2023"]]}}}],"schema":"https://github.com/citation-style-language/schema/raw/master/csl-citation.json"} </w:instrText>
+        <w:instrText xml:space="preserve"> ADDIN ZOTERO_ITEM CSL_CITATION {"citationID":"E25SALoC","properties":{"formattedCitation":"[9,10]","plainCitation":"[9,10]","noteIndex":0},"citationItems":[{"id":2738,"uris":["http://zotero.org/users/998943/items/XQRU9HYZ"],"itemData":{"id":2738,"type":"article-journal","container-title":"Journal of Open Source Software","DOI":"10.21105/joss.02815","ISSN":"2475-9066","issue":"56","page":"2815","source":"Crossref","title":"effectsize: Estimation of Effect Size Indices and Standardized Parameters","title-short":"effectsize","volume":"5","author":[{"family":"Ben-Shachar","given":"Mattan"},{"family":"Lüdecke","given":"Daniel"},{"family":"Makowski","given":"Dominique"}],"issued":{"date-parts":[["2020",12,23]]}}},{"id":1678,"uris":["http://zotero.org/users/998943/items/DK7P73KD"],"itemData":{"id":1678,"type":"book","event-place":"Vienna, Austria","publisher":"R Foundation for Statistical Computing","publisher-place":"Vienna, Austria","title":"R: A Language and Environment for Statistical Computing","URL":"https://www.R-project.org/","author":[{"literal":"R Core Team"}],"issued":{"date-parts":[["2023"]]}}}],"schema":"https://github.com/citation-style-language/schema/raw/master/csl-citation.json"} </w:instrText>
       </w:r>
       <w:r>
         <w:fldChar w:fldCharType="separate"/>
       </w:r>
       <w:r>
-        <w:t>[8,9]</w:t>
+        <w:t>[9,10]</w:t>
       </w:r>
       <w:r>
         <w:fldChar w:fldCharType="end"/>
@@ -2566,12 +2565,10 @@
         <w:t xml:space="preserve"> &lt;- </w:t>
       </w:r>
       <w:proofErr w:type="spellStart"/>
-      <w:proofErr w:type="gramStart"/>
       <w:r>
         <w:t>as.table</w:t>
       </w:r>
       <w:proofErr w:type="spellEnd"/>
-      <w:proofErr w:type="gramEnd"/>
       <w:r>
         <w:t>(apply(Titanic, c(2, 4), sum)))</w:t>
       </w:r>
@@ -2618,43 +2615,33 @@
           <w:color w:val="408080"/>
           <w:lang w:eastAsia="en-US" w:bidi="he-IL"/>
         </w:rPr>
-        <w:t>chisq.</w:t>
-      </w:r>
-      <w:proofErr w:type="gramStart"/>
+        <w:t>chisq.test</w:t>
+      </w:r>
+      <w:proofErr w:type="spellEnd"/>
       <w:r>
         <w:rPr>
           <w:rFonts w:ascii="Consolas" w:eastAsia="Times New Roman" w:hAnsi="Consolas" w:cs="Courier New"/>
           <w:color w:val="408080"/>
           <w:lang w:eastAsia="en-US" w:bidi="he-IL"/>
         </w:rPr>
-        <w:t>test</w:t>
-      </w:r>
-      <w:proofErr w:type="spellEnd"/>
+        <w:t>(</w:t>
+      </w:r>
+      <w:proofErr w:type="spellStart"/>
       <w:r>
         <w:rPr>
           <w:rFonts w:ascii="Consolas" w:eastAsia="Times New Roman" w:hAnsi="Consolas" w:cs="Courier New"/>
           <w:color w:val="408080"/>
           <w:lang w:eastAsia="en-US" w:bidi="he-IL"/>
         </w:rPr>
-        <w:t>(</w:t>
-      </w:r>
-      <w:proofErr w:type="spellStart"/>
-      <w:proofErr w:type="gramEnd"/>
+        <w:t>Titanic_xtab</w:t>
+      </w:r>
+      <w:proofErr w:type="spellEnd"/>
       <w:r>
         <w:rPr>
           <w:rFonts w:ascii="Consolas" w:eastAsia="Times New Roman" w:hAnsi="Consolas" w:cs="Courier New"/>
           <w:color w:val="408080"/>
           <w:lang w:eastAsia="en-US" w:bidi="he-IL"/>
         </w:rPr>
-        <w:t>Titanic_xtab</w:t>
-      </w:r>
-      <w:proofErr w:type="spellEnd"/>
-      <w:r>
-        <w:rPr>
-          <w:rFonts w:ascii="Consolas" w:eastAsia="Times New Roman" w:hAnsi="Consolas" w:cs="Courier New"/>
-          <w:color w:val="408080"/>
-          <w:lang w:eastAsia="en-US" w:bidi="he-IL"/>
-        </w:rPr>
         <w:t>)</w:t>
       </w:r>
     </w:p>
@@ -2672,15 +2659,7 @@
         <w:t>2</w:t>
       </w:r>
       <w:r>
-        <w:t xml:space="preserve">-test is statistically </w:t>
-      </w:r>
-      <w:proofErr w:type="gramStart"/>
-      <w:r>
-        <w:t>significant,</w:t>
-      </w:r>
-      <w:proofErr w:type="gramEnd"/>
-      <w:r>
-        <w:t xml:space="preserve"> thus we can reject the hypothesis of independence. However, the output includes no effect size. We cannot draw conclusions of the strength of the association between sex and survival.</w:t>
+        <w:t>-test is statistically significant, thus we can reject the hypothesis of independence. However, the output includes no effect size. We cannot draw conclusions of the strength of the association between sex and survival.</w:t>
       </w:r>
     </w:p>
     <w:p>
@@ -2761,13 +2740,13 @@
         <w:fldChar w:fldCharType="begin"/>
       </w:r>
       <w:r>
-        <w:instrText xml:space="preserve"> ADDIN ZOTERO_ITEM CSL_CITATION {"citationID":"KbXMUtYd","properties":{"formattedCitation":"[10]","plainCitation":"[10]","noteIndex":0},"citationItems":[{"id":2879,"uris":["http://zotero.org/users/998943/items/V5RFAMHC"],"itemData":{"id":2879,"type":"post-weblog","abstract":"There’s no way around it: I’m a fan of procrastinating. But I try to procrastinate in ways that teach me something or that help me learn… which is why one of the things I like to …","container-title":"psychometroscar","language":"en","title":"The relationship between the phi coefficient and the chi-square test of association","URL":"https://psychometroscar.com/2022/04/21/the-relationship-between-the-phi-coefficient-and-the-chi-square-test-of-association/","author":[{"family":"Olvera Astivia","given":"Oscar L."}],"accessed":{"date-parts":[["2023",3,9]]},"issued":{"date-parts":[["2022",4,21]]}}}],"schema":"https://github.com/citation-style-language/schema/raw/master/csl-citation.json"} </w:instrText>
+        <w:instrText xml:space="preserve"> ADDIN ZOTERO_ITEM CSL_CITATION {"citationID":"KbXMUtYd","properties":{"formattedCitation":"[11]","plainCitation":"[11]","noteIndex":0},"citationItems":[{"id":3010,"uris":["http://zotero.org/users/998943/items/V5RFAMHC"],"itemData":{"id":3010,"type":"post-weblog","abstract":"There’s no way around it: I’m a fan of procrastinating. But I try to procrastinate in ways that teach me something or that help me learn… which is why one of the things I like to …","container-title":"psychometroscar","language":"en","title":"The relationship between the phi coefficient and the chi-square test of association","URL":"https://psychometroscar.com/2022/04/21/the-relationship-between-the-phi-coefficient-and-the-chi-square-test-of-association/","author":[{"family":"Olvera Astivia","given":"Oscar L."}],"accessed":{"date-parts":[["2023",3,9]]},"issued":{"date-parts":[["2022",4,21]]}}}],"schema":"https://github.com/citation-style-language/schema/raw/master/csl-citation.json"} </w:instrText>
       </w:r>
       <w:r>
         <w:fldChar w:fldCharType="separate"/>
       </w:r>
       <w:r>
-        <w:t>[10]</w:t>
+        <w:t>[11]</w:t>
       </w:r>
       <w:r>
         <w:fldChar w:fldCharType="end"/>
@@ -3601,7 +3580,6 @@
         <w:pStyle w:val="code"/>
       </w:pPr>
       <w:proofErr w:type="spellStart"/>
-      <w:proofErr w:type="gramStart"/>
       <w:r>
         <w:rPr>
           <w:rStyle w:val="c"/>
@@ -3616,7 +3594,6 @@
         </w:rPr>
         <w:t>::</w:t>
       </w:r>
-      <w:proofErr w:type="gramEnd"/>
       <w:r>
         <w:rPr>
           <w:rStyle w:val="c"/>
@@ -3771,15 +3748,7 @@
         </m:r>
       </m:oMath>
       <w:r>
-        <w:t xml:space="preserve"> (that t</w:t>
-      </w:r>
-      <w:proofErr w:type="spellStart"/>
-      <w:r>
-        <w:t>he</w:t>
-      </w:r>
-      <w:proofErr w:type="spellEnd"/>
-      <w:r>
-        <w:t xml:space="preserve"> association is </w:t>
+        <w:t xml:space="preserve"> (that the association is </w:t>
       </w:r>
       <w:r>
         <w:rPr>
@@ -4056,13 +4025,13 @@
         <w:fldChar w:fldCharType="begin"/>
       </w:r>
       <w:r>
-        <w:instrText xml:space="preserve"> ADDIN ZOTERO_ITEM CSL_CITATION {"citationID":"AmyTEEnR","properties":{"formattedCitation":"[11]","plainCitation":"[11]","noteIndex":0},"citationItems":[{"id":2876,"uris":["http://zotero.org/users/998943/items/TSTW7RLY"],"itemData":{"id":2876,"type":"book","abstract":"In this classic of statistical mathematical theory, Harald Cramér joins the two major lines of development in the field: while British and American statisticians were developing the science of statistical inference, French and Russian probabilitists transformed the classical calculus of probability into a rigorous and pure mathematical theory. The result of Cramér's work is a masterly exposition of the mathematical methods of modern statistics that set the standard that others have since sought to follow. For anyone with a working knowledge of undergraduate mathematics the book is self contained. The first part is an introduction to the fundamental concept of a distribution and of integration with respect to a distribution. The second part contains the general theory of random variables and probability distributions while the third is devoted to the theory of sampling, statistical estimation, and tests of significance.","ISBN":"978-0-691-00547-8","language":"en","note":"Google-Books-ID: CRTKKaJO0DYC","number-of-pages":"596","publisher":"Princeton University Press","source":"Google Books","title":"Mathematical Methods of Statistics","author":[{"family":"Cramér","given":"Harald"}],"issued":{"date-parts":[["1999",4,12]]}}}],"schema":"https://github.com/citation-style-language/schema/raw/master/csl-citation.json"} </w:instrText>
+        <w:instrText xml:space="preserve"> ADDIN ZOTERO_ITEM CSL_CITATION {"citationID":"AmyTEEnR","properties":{"formattedCitation":"[12]","plainCitation":"[12]","noteIndex":0},"citationItems":[{"id":3012,"uris":["http://zotero.org/users/998943/items/TSTW7RLY"],"itemData":{"id":3012,"type":"book","abstract":"In this classic of statistical mathematical theory, Harald Cramér joins the two major lines of development in the field: while British and American statisticians were developing the science of statistical inference, French and Russian probabilitists transformed the classical calculus of probability into a rigorous and pure mathematical theory. The result of Cramér's work is a masterly exposition of the mathematical methods of modern statistics that set the standard that others have since sought to follow. For anyone with a working knowledge of undergraduate mathematics the book is self contained. The first part is an introduction to the fundamental concept of a distribution and of integration with respect to a distribution. The second part contains the general theory of random variables and probability distributions while the third is devoted to the theory of sampling, statistical estimation, and tests of significance.","ISBN":"978-0-691-00547-8","language":"en","note":"Google-Books-ID: CRTKKaJO0DYC","number-of-pages":"596","publisher":"Princeton University Press","source":"Google Books","title":"Mathematical Methods of Statistics","author":[{"family":"Cramér","given":"Harald"}],"issued":{"date-parts":[["1999",4,12]]}}}],"schema":"https://github.com/citation-style-language/schema/raw/master/csl-citation.json"} </w:instrText>
       </w:r>
       <w:r>
         <w:fldChar w:fldCharType="separate"/>
       </w:r>
       <w:r>
-        <w:t>[11]</w:t>
+        <w:t>[12]</w:t>
       </w:r>
       <w:r>
         <w:fldChar w:fldCharType="end"/>
@@ -4793,7 +4762,6 @@
         <w:t xml:space="preserve">(Titanic_xtab2 &lt;- </w:t>
       </w:r>
       <w:proofErr w:type="spellStart"/>
-      <w:proofErr w:type="gramStart"/>
       <w:r>
         <w:rPr>
           <w:rStyle w:val="c"/>
@@ -4801,7 +4769,6 @@
         <w:t>as.table</w:t>
       </w:r>
       <w:proofErr w:type="spellEnd"/>
-      <w:proofErr w:type="gramEnd"/>
       <w:r>
         <w:rPr>
           <w:rStyle w:val="c"/>
@@ -4814,7 +4781,6 @@
         <w:pStyle w:val="code"/>
       </w:pPr>
       <w:proofErr w:type="spellStart"/>
-      <w:proofErr w:type="gramStart"/>
       <w:r>
         <w:rPr>
           <w:rStyle w:val="c"/>
@@ -4835,7 +4801,6 @@
         <w:t>::</w:t>
       </w:r>
       <w:proofErr w:type="spellStart"/>
-      <w:proofErr w:type="gramEnd"/>
       <w:r>
         <w:rPr>
           <w:rStyle w:val="c"/>
@@ -5071,13 +5036,13 @@
         <w:fldChar w:fldCharType="begin"/>
       </w:r>
       <w:r>
-        <w:instrText xml:space="preserve"> ADDIN ZOTERO_ITEM CSL_CITATION {"citationID":"dj2uCTJx","properties":{"formattedCitation":"[12]","plainCitation":"[12]","noteIndex":0},"citationItems":[{"id":2874,"uris":["http://zotero.org/users/998943/items/R2SSHNEU"],"itemData":{"id":2874,"type":"book","language":"en","note":"Google-Books-ID: NyJEAAAAIAAJ","number-of-pages":"216","publisher":"W. Hodge, limited","source":"Google Books","title":"Principles of the Mathematical Theory of Correlation","author":[{"family":"Tschuprow","given":"Aleksandr Aleksandrovich"}],"issued":{"date-parts":[["1939"]]}}}],"schema":"https://github.com/citation-style-language/schema/raw/master/csl-citation.json"} </w:instrText>
+        <w:instrText xml:space="preserve"> ADDIN ZOTERO_ITEM CSL_CITATION {"citationID":"dj2uCTJx","properties":{"formattedCitation":"[13]","plainCitation":"[13]","noteIndex":0},"citationItems":[{"id":3013,"uris":["http://zotero.org/users/998943/items/R2SSHNEU"],"itemData":{"id":3013,"type":"book","language":"en","note":"Google-Books-ID: NyJEAAAAIAAJ","number-of-pages":"216","publisher":"W. Hodge, limited","source":"Google Books","title":"Principles of the Mathematical Theory of Correlation","author":[{"family":"Tschuprow","given":"Aleksandr Aleksandrovich"}],"issued":{"date-parts":[["1939"]]}}}],"schema":"https://github.com/citation-style-language/schema/raw/master/csl-citation.json"} </w:instrText>
       </w:r>
       <w:r>
         <w:fldChar w:fldCharType="separate"/>
       </w:r>
       <w:r>
-        <w:t>[12]</w:t>
+        <w:t>[13]</w:t>
       </w:r>
       <w:r>
         <w:fldChar w:fldCharType="end"/>
@@ -5742,13 +5707,8 @@
       <w:pPr>
         <w:pStyle w:val="code"/>
       </w:pPr>
-      <w:proofErr w:type="gramStart"/>
-      <w:r>
-        <w:t>data(</w:t>
-      </w:r>
-      <w:proofErr w:type="gramEnd"/>
-      <w:r>
-        <w:t>"</w:t>
+      <w:r>
+        <w:t>data("</w:t>
       </w:r>
       <w:proofErr w:type="spellStart"/>
       <w:r>
@@ -5772,7 +5732,6 @@
         <w:pStyle w:val="code"/>
       </w:pPr>
       <w:proofErr w:type="spellStart"/>
-      <w:proofErr w:type="gramStart"/>
       <w:r>
         <w:t>effectsize</w:t>
       </w:r>
@@ -5781,7 +5740,6 @@
         <w:t>::</w:t>
       </w:r>
       <w:proofErr w:type="spellStart"/>
-      <w:proofErr w:type="gramEnd"/>
       <w:r>
         <w:t>cramers_v</w:t>
       </w:r>
@@ -5803,7 +5761,6 @@
         <w:pStyle w:val="code"/>
       </w:pPr>
       <w:proofErr w:type="spellStart"/>
-      <w:proofErr w:type="gramStart"/>
       <w:r>
         <w:t>effectsize</w:t>
       </w:r>
@@ -5812,7 +5769,6 @@
         <w:t>::</w:t>
       </w:r>
       <w:proofErr w:type="spellStart"/>
-      <w:proofErr w:type="gramEnd"/>
       <w:r>
         <w:t>tschuprows_t</w:t>
       </w:r>
@@ -6053,13 +6009,13 @@
         <w:fldChar w:fldCharType="begin"/>
       </w:r>
       <w:r>
-        <w:instrText xml:space="preserve"> ADDIN ZOTERO_ITEM CSL_CITATION {"citationID":"eDi5btja","properties":{"formattedCitation":"[13]","plainCitation":"[13]","noteIndex":0},"citationItems":[{"id":2869,"uris":["http://zotero.org/users/998943/items/5UD9IXR8"],"itemData":{"id":2869,"type":"article-journal","abstract":"Abstract\n            \n              Background\n              \n                To evaluate binary classifications and their confusion matrices, scientific researchers can employ several statistical rates, accordingly to the goal of the experiment they are investigating. Despite being a crucial issue in machine learning, no widespread consensus has been reached on a unified elective chosen measure yet. Accuracy and F\n                1\n                score computed on confusion matrices have been (and still are) among the most popular adopted metrics in binary classification tasks. However, these statistical measures can dangerously show overoptimistic inflated results, especially on imbalanced datasets.\n              \n            \n            \n              Results\n              The Matthews correlation coefficient (MCC), instead, is a more reliable statistical rate which produces a high score only if the prediction obtained good results in all of the four confusion matrix categories (true positives, false negatives, true negatives, and false positives), proportionally both to the size of positive elements and the size of negative elements in the dataset.\n            \n            \n              Conclusions\n              \n                In this article, we show how MCC produces a more informative and truthful score in evaluating binary classifications than accuracy and F\n                1\n                score, by first explaining the mathematical properties, and then the asset of MCC in six synthetic use cases and in a real genomics scenario. We believe that the Matthews correlation coefficient should be preferred to accuracy and F\n                1\n                score in evaluating binary classification tasks by all scientific communities.","container-title":"BMC Genomics","DOI":"10.1186/s12864-019-6413-7","ISSN":"1471-2164","issue":"1","journalAbbreviation":"BMC Genomics","language":"en","page":"6","source":"DOI.org (Crossref)","title":"The advantages of the Matthews correlation coefficient (MCC) over F1 score and accuracy in binary classification evaluation","volume":"21","author":[{"family":"Chicco","given":"Davide"},{"family":"Jurman","given":"Giuseppe"}],"issued":{"date-parts":[["2020",12]]}}}],"schema":"https://github.com/citation-style-language/schema/raw/master/csl-citation.json"} </w:instrText>
+        <w:instrText xml:space="preserve"> ADDIN ZOTERO_ITEM CSL_CITATION {"citationID":"eDi5btja","properties":{"formattedCitation":"[14]","plainCitation":"[14]","noteIndex":0},"citationItems":[{"id":3018,"uris":["http://zotero.org/users/998943/items/5UD9IXR8"],"itemData":{"id":3018,"type":"article-journal","abstract":"Abstract\n            \n              Background\n              \n                To evaluate binary classifications and their confusion matrices, scientific researchers can employ several statistical rates, accordingly to the goal of the experiment they are investigating. Despite being a crucial issue in machine learning, no widespread consensus has been reached on a unified elective chosen measure yet. Accuracy and F\n                1\n                score computed on confusion matrices have been (and still are) among the most popular adopted metrics in binary classification tasks. However, these statistical measures can dangerously show overoptimistic inflated results, especially on imbalanced datasets.\n              \n            \n            \n              Results\n              The Matthews correlation coefficient (MCC), instead, is a more reliable statistical rate which produces a high score only if the prediction obtained good results in all of the four confusion matrix categories (true positives, false negatives, true negatives, and false positives), proportionally both to the size of positive elements and the size of negative elements in the dataset.\n            \n            \n              Conclusions\n              \n                In this article, we show how MCC produces a more informative and truthful score in evaluating binary classifications than accuracy and F\n                1\n                score, by first explaining the mathematical properties, and then the asset of MCC in six synthetic use cases and in a real genomics scenario. We believe that the Matthews correlation coefficient should be preferred to accuracy and F\n                1\n                score in evaluating binary classification tasks by all scientific communities.","container-title":"BMC Genomics","DOI":"10.1186/s12864-019-6413-7","ISSN":"1471-2164","issue":"1","journalAbbreviation":"BMC Genomics","language":"en","page":"6","source":"DOI.org (Crossref)","title":"The advantages of the Matthews correlation coefficient (MCC) over F1 score and accuracy in binary classification evaluation","volume":"21","author":[{"family":"Chicco","given":"Davide"},{"family":"Jurman","given":"Giuseppe"}],"issued":{"date-parts":[["2020",12]]}}}],"schema":"https://github.com/citation-style-language/schema/raw/master/csl-citation.json"} </w:instrText>
       </w:r>
       <w:r>
         <w:fldChar w:fldCharType="separate"/>
       </w:r>
       <w:r>
-        <w:t>[13]</w:t>
+        <w:t>[14]</w:t>
       </w:r>
       <w:r>
         <w:fldChar w:fldCharType="end"/>
@@ -6274,24 +6230,7 @@
         <w:pStyle w:val="MDPI31text"/>
       </w:pPr>
       <w:r>
-        <w:t xml:space="preserve">Cohen </w:t>
-      </w:r>
-      <w:commentRangeStart w:id="0"/>
-      <w:r>
-        <w:t>(Cohen 2013)</w:t>
-      </w:r>
-      <w:commentRangeEnd w:id="0"/>
-      <w:r>
-        <w:rPr>
-          <w:rStyle w:val="CommentReference"/>
-          <w:rFonts w:eastAsia="SimSun"/>
-          <w:snapToGrid/>
-          <w:lang w:eastAsia="zh-CN" w:bidi="ar-SA"/>
-        </w:rPr>
-        <w:commentReference w:id="0"/>
-      </w:r>
-      <w:r>
-        <w:t xml:space="preserve"> defined an effect size—</w:t>
+        <w:t>Cohen defined an effect size—</w:t>
       </w:r>
       <w:r>
         <w:rPr>
@@ -6301,7 +6240,28 @@
         <w:t>w</w:t>
       </w:r>
       <w:r>
-        <w:t>—for the goodness of fit test:</w:t>
+        <w:t>—for the goodness of fit test</w:t>
+      </w:r>
+      <w:r>
+        <w:t xml:space="preserve"> </w:t>
+      </w:r>
+      <w:r>
+        <w:fldChar w:fldCharType="begin"/>
+      </w:r>
+      <w:r>
+        <w:instrText xml:space="preserve"> ADDIN ZOTERO_ITEM CSL_CITATION {"citationID":"JWndME1u","properties":{"formattedCitation":"[7]","plainCitation":"[7]","noteIndex":0},"citationItems":[{"id":2967,"uris":["http://zotero.org/users/998943/items/RGYCPFFA"],"itemData":{"id":2967,"type":"book","edition":"2","ISBN":"978-0-203-77158-7","language":"en","note":"DOI: 10.4324/9780203771587","publisher":"Routledge","source":"DOI.org (Crossref)","title":"Statistical Power Analysis for the Behavioral Sciences","URL":"https://www.taylorfrancis.com/books/9781134742707","author":[{"family":"Cohen","given":"Jacob"}],"accessed":{"date-parts":[["2022",10,8]]},"issued":{"date-parts":[["1988"]]}}}],"schema":"https://github.com/citation-style-language/schema/raw/master/csl-citation.json"} </w:instrText>
+      </w:r>
+      <w:r>
+        <w:fldChar w:fldCharType="separate"/>
+      </w:r>
+      <w:r>
+        <w:t>[7]</w:t>
+      </w:r>
+      <w:r>
+        <w:fldChar w:fldCharType="end"/>
+      </w:r>
+      <w:r>
+        <w:t>:</w:t>
       </w:r>
     </w:p>
     <w:p>
@@ -6745,15 +6705,7 @@
         <w:t>only</w:t>
       </w:r>
       <w:r>
-        <w:t xml:space="preserve"> when the variable is binomial (has two categories</w:t>
-      </w:r>
-      <w:proofErr w:type="gramStart"/>
-      <w:r>
-        <w:t>)</w:t>
-      </w:r>
-      <w:proofErr w:type="gramEnd"/>
-      <w:r>
-        <w:t xml:space="preserve"> and the expected distribution is uniform (</w:t>
+        <w:t xml:space="preserve"> when the variable is binomial (has two categories) and the expected distribution is uniform (</w:t>
       </w:r>
       <m:oMath>
         <m:r>
@@ -6886,13 +6838,13 @@
         <w:fldChar w:fldCharType="begin"/>
       </w:r>
       <w:r>
-        <w:instrText xml:space="preserve"> ADDIN ZOTERO_ITEM CSL_CITATION {"citationID":"GBMMAxlb","properties":{"formattedCitation":"[14,15]","plainCitation":"[14,15]","noteIndex":0},"citationItems":[{"id":2872,"uris":["http://zotero.org/users/998943/items/LKDE42KU"],"itemData":{"id":2872,"type":"article-journal","container-title":"PLoS ONE","DOI":"10.1371/journal.pone.0010059","ISSN":"1932-6203","issue":"4","journalAbbreviation":"PLoS ONE","language":"en","page":"e10059","source":"DOI.org (Crossref)","title":"A Generalized Formula for Converting Chi-Square Tests to Effect Sizes for Meta-Analysis","volume":"5","author":[{"family":"Rosenberg","given":"Michael S."}],"editor":[{"family":"Plaistow","given":"Stewart"}],"issued":{"date-parts":[["2010",4,7]]}}},{"id":2871,"uris":["http://zotero.org/users/998943/items/ZFLZ4RX8"],"itemData":{"id":2871,"type":"article-journal","abstract":"A fundamental shift in editorial policy for psychological journals was initiated when the fourth edition of the Publication Manual of the American Psychological Association (1994) placed emphasis on reporting measures of effect size. This paper presents measures of effect size for the chi-squared and the likelihood-ratio goodness-of-fit statistic tests.","container-title":"Perceptual and Motor Skills","DOI":"10.2466/pms.103.2.412-414","ISSN":"0031-5125","issue":"2","journalAbbreviation":"Percept Mot Skills","language":"en","note":"publisher: SAGE Publications Inc","page":"412-414","source":"SAGE Journals","title":"Measures of Effect Size for Chi-Squared and Likelihood-Ratio Goodness-of-Fit Tests","volume":"103","author":[{"family":"Johnston","given":"Janis E."},{"family":"Berry","given":"Kenneth J."},{"family":"Mielke","given":"Paul W."}],"issued":{"date-parts":[["2006",10,1]]}}}],"schema":"https://github.com/citation-style-language/schema/raw/master/csl-citation.json"} </w:instrText>
+        <w:instrText xml:space="preserve"> ADDIN ZOTERO_ITEM CSL_CITATION {"citationID":"GBMMAxlb","properties":{"formattedCitation":"[15,16]","plainCitation":"[15,16]","noteIndex":0},"citationItems":[{"id":3015,"uris":["http://zotero.org/users/998943/items/LKDE42KU"],"itemData":{"id":3015,"type":"article-journal","container-title":"PLoS ONE","DOI":"10.1371/journal.pone.0010059","ISSN":"1932-6203","issue":"4","journalAbbreviation":"PLoS ONE","language":"en","page":"e10059","source":"DOI.org (Crossref)","title":"A Generalized Formula for Converting Chi-Square Tests to Effect Sizes for Meta-Analysis","volume":"5","author":[{"family":"Rosenberg","given":"Michael S."}],"editor":[{"family":"Plaistow","given":"Stewart"}],"issued":{"date-parts":[["2010",4,7]]}}},{"id":3016,"uris":["http://zotero.org/users/998943/items/ZFLZ4RX8"],"itemData":{"id":3016,"type":"article-journal","abstract":"A fundamental shift in editorial policy for psychological journals was initiated when the fourth edition of the Publication Manual of the American Psychological Association (1994) placed emphasis on reporting measures of effect size. This paper presents measures of effect size for the chi-squared and the likelihood-ratio goodness-of-fit statistic tests.","container-title":"Perceptual and Motor Skills","DOI":"10.2466/pms.103.2.412-414","ISSN":"0031-5125","issue":"2","journalAbbreviation":"Percept Mot Skills","language":"en","note":"publisher: SAGE Publications Inc","page":"412-414","source":"SAGE Journals","title":"Measures of Effect Size for Chi-Squared and Likelihood-Ratio Goodness-of-Fit Tests","volume":"103","author":[{"family":"Johnston","given":"Janis E."},{"family":"Berry","given":"Kenneth J."},{"family":"Mielke","given":"Paul W."}],"issued":{"date-parts":[["2006",10,1]]}}}],"schema":"https://github.com/citation-style-language/schema/raw/master/csl-citation.json"} </w:instrText>
       </w:r>
       <w:r>
         <w:fldChar w:fldCharType="separate"/>
       </w:r>
       <w:r>
-        <w:t>[14,15]</w:t>
+        <w:t>[15,16]</w:t>
       </w:r>
       <w:r>
         <w:fldChar w:fldCharType="end"/>
@@ -7225,15 +7177,7 @@
         <w:pStyle w:val="code"/>
       </w:pPr>
       <w:r>
-        <w:t xml:space="preserve">O &lt;- </w:t>
-      </w:r>
-      <w:proofErr w:type="gramStart"/>
-      <w:r>
-        <w:t>c(</w:t>
-      </w:r>
-      <w:proofErr w:type="gramEnd"/>
-      <w:r>
-        <w:t>90, 10)</w:t>
+        <w:t>O &lt;- c(90, 10)</w:t>
       </w:r>
     </w:p>
     <w:p>
@@ -7241,7 +7185,6 @@
         <w:pStyle w:val="code"/>
       </w:pPr>
       <w:proofErr w:type="spellStart"/>
-      <w:proofErr w:type="gramStart"/>
       <w:r>
         <w:t>effectsize</w:t>
       </w:r>
@@ -7250,7 +7193,6 @@
         <w:t>::</w:t>
       </w:r>
       <w:proofErr w:type="spellStart"/>
-      <w:proofErr w:type="gramEnd"/>
       <w:r>
         <w:t>cohens_w</w:t>
       </w:r>
@@ -7264,7 +7206,6 @@
         <w:pStyle w:val="code"/>
       </w:pPr>
       <w:proofErr w:type="spellStart"/>
-      <w:proofErr w:type="gramStart"/>
       <w:r>
         <w:t>effectsize</w:t>
       </w:r>
@@ -7273,7 +7214,6 @@
         <w:t>::</w:t>
       </w:r>
       <w:proofErr w:type="spellStart"/>
-      <w:proofErr w:type="gramEnd"/>
       <w:r>
         <w:t>cohens_w</w:t>
       </w:r>
@@ -7288,15 +7228,7 @@
       </w:pPr>
       <w:r>
         <w:lastRenderedPageBreak/>
-        <w:t xml:space="preserve">O &lt;- </w:t>
-      </w:r>
-      <w:proofErr w:type="gramStart"/>
-      <w:r>
-        <w:t>c(</w:t>
-      </w:r>
-      <w:proofErr w:type="gramEnd"/>
-      <w:r>
-        <w:t>5, 10, 80, 5)</w:t>
+        <w:t>O &lt;- c(5, 10, 80, 5)</w:t>
       </w:r>
     </w:p>
     <w:p>
@@ -7304,7 +7236,6 @@
         <w:pStyle w:val="code"/>
       </w:pPr>
       <w:proofErr w:type="spellStart"/>
-      <w:proofErr w:type="gramStart"/>
       <w:r>
         <w:t>effectsize</w:t>
       </w:r>
@@ -7313,7 +7244,6 @@
         <w:t>::</w:t>
       </w:r>
       <w:proofErr w:type="spellStart"/>
-      <w:proofErr w:type="gramEnd"/>
       <w:r>
         <w:t>cohens_w</w:t>
       </w:r>
@@ -7355,7 +7285,7 @@
         <w:fldChar w:fldCharType="begin"/>
       </w:r>
       <w:r>
-        <w:instrText xml:space="preserve"> ADDIN ZOTERO_ITEM CSL_CITATION {"citationID":"UwksXwzp","properties":{"formattedCitation":"[7]","plainCitation":"[7]","noteIndex":0},"citationItems":[{"id":2831,"uris":["http://zotero.org/users/998943/items/RGYCPFFA"],"itemData":{"id":2831,"type":"book","edition":"2","ISBN":"978-0-203-77158-7","language":"en","note":"DOI: 10.4324/9780203771587","publisher":"Routledge","source":"DOI.org (Crossref)","title":"Statistical Power Analysis for the Behavioral Sciences","URL":"https://www.taylorfrancis.com/books/9781134742707","author":[{"family":"Cohen","given":"Jacob"}],"accessed":{"date-parts":[["2022",10,8]]},"issued":{"date-parts":[["1988"]]}}}],"schema":"https://github.com/citation-style-language/schema/raw/master/csl-citation.json"} </w:instrText>
+        <w:instrText xml:space="preserve"> ADDIN ZOTERO_ITEM CSL_CITATION {"citationID":"UwksXwzp","properties":{"formattedCitation":"[7]","plainCitation":"[7]","noteIndex":0},"citationItems":[{"id":2967,"uris":["http://zotero.org/users/998943/items/RGYCPFFA"],"itemData":{"id":2967,"type":"book","edition":"2","ISBN":"978-0-203-77158-7","language":"en","note":"DOI: 10.4324/9780203771587","publisher":"Routledge","source":"DOI.org (Crossref)","title":"Statistical Power Analysis for the Behavioral Sciences","URL":"https://www.taylorfrancis.com/books/9781134742707","author":[{"family":"Cohen","given":"Jacob"}],"accessed":{"date-parts":[["2022",10,8]]},"issued":{"date-parts":[["1988"]]}}}],"schema":"https://github.com/citation-style-language/schema/raw/master/csl-citation.json"} </w:instrText>
       </w:r>
       <w:r>
         <w:fldChar w:fldCharType="separate"/>
@@ -10300,15 +10230,7 @@
         <w:t xml:space="preserve">one </w:t>
       </w:r>
       <w:r>
-        <w:t>expected (under the null hypothesis</w:t>
-      </w:r>
-      <w:proofErr w:type="gramStart"/>
-      <w:r>
-        <w:t>), and</w:t>
-      </w:r>
-      <w:proofErr w:type="gramEnd"/>
-      <w:r>
-        <w:t xml:space="preserve"> will be one when the sample contains </w:t>
+        <w:t xml:space="preserve">expected (under the null hypothesis), and will be one when the sample contains </w:t>
       </w:r>
       <w:r>
         <w:rPr>
@@ -10849,15 +10771,7 @@
         <w:pStyle w:val="code"/>
       </w:pPr>
       <w:r>
-        <w:t xml:space="preserve">O &lt;- </w:t>
-      </w:r>
-      <w:proofErr w:type="gramStart"/>
-      <w:r>
-        <w:t>c(</w:t>
-      </w:r>
-      <w:proofErr w:type="gramEnd"/>
-      <w:r>
-        <w:t>90, 10)</w:t>
+        <w:t>O &lt;- c(90, 10)</w:t>
       </w:r>
     </w:p>
     <w:p>
@@ -10865,7 +10779,6 @@
         <w:pStyle w:val="code"/>
       </w:pPr>
       <w:proofErr w:type="spellStart"/>
-      <w:proofErr w:type="gramStart"/>
       <w:r>
         <w:t>effectsize</w:t>
       </w:r>
@@ -10874,7 +10787,6 @@
         <w:t>::</w:t>
       </w:r>
       <w:proofErr w:type="spellStart"/>
-      <w:proofErr w:type="gramEnd"/>
       <w:r>
         <w:t>fei</w:t>
       </w:r>
@@ -10888,7 +10800,6 @@
         <w:pStyle w:val="code"/>
       </w:pPr>
       <w:proofErr w:type="spellStart"/>
-      <w:proofErr w:type="gramStart"/>
       <w:r>
         <w:t>effectsize</w:t>
       </w:r>
@@ -10897,7 +10808,6 @@
         <w:t>::</w:t>
       </w:r>
       <w:proofErr w:type="spellStart"/>
-      <w:proofErr w:type="gramEnd"/>
       <w:r>
         <w:t>fei</w:t>
       </w:r>
@@ -10916,15 +10826,7 @@
         <w:pStyle w:val="code"/>
       </w:pPr>
       <w:r>
-        <w:t xml:space="preserve">O &lt;- </w:t>
-      </w:r>
-      <w:proofErr w:type="gramStart"/>
-      <w:r>
-        <w:t>c(</w:t>
-      </w:r>
-      <w:proofErr w:type="gramEnd"/>
-      <w:r>
-        <w:t>5, 10, 80, 5)</w:t>
+        <w:t>O &lt;- c(5, 10, 80, 5)</w:t>
       </w:r>
     </w:p>
     <w:p>
@@ -10932,7 +10834,6 @@
         <w:pStyle w:val="code"/>
       </w:pPr>
       <w:proofErr w:type="spellStart"/>
-      <w:proofErr w:type="gramStart"/>
       <w:r>
         <w:t>effectsize</w:t>
       </w:r>
@@ -10941,7 +10842,6 @@
         <w:t>::</w:t>
       </w:r>
       <w:proofErr w:type="spellStart"/>
-      <w:proofErr w:type="gramEnd"/>
       <w:r>
         <w:t>fei</w:t>
       </w:r>
@@ -11100,13 +11000,8 @@
         <w:t>contingency</w:t>
       </w:r>
       <w:r>
-        <w:t xml:space="preserve"> </w:t>
-      </w:r>
-      <w:proofErr w:type="gramStart"/>
-      <w:r>
-        <w:t>tables</w:t>
-      </w:r>
-      <w:proofErr w:type="gramEnd"/>
+        <w:t xml:space="preserve"> tables</w:t>
+      </w:r>
     </w:p>
     <w:tbl>
       <w:tblPr>
@@ -11765,7 +11660,6 @@
       <w:r>
         <w:t xml:space="preserve">conceptualized and developed the Fei effect size and its implementation in </w:t>
       </w:r>
-      <w:proofErr w:type="gramStart"/>
       <w:r>
         <w:rPr>
           <w:i/>
@@ -11774,11 +11668,7 @@
         <w:t>effectsize</w:t>
       </w:r>
       <w:r>
-        <w:t>, and</w:t>
-      </w:r>
-      <w:proofErr w:type="gramEnd"/>
-      <w:r>
-        <w:t xml:space="preserve"> </w:t>
+        <w:t xml:space="preserve">, and </w:t>
       </w:r>
       <w:r>
         <w:t>drafted</w:t>
@@ -11820,7 +11710,7 @@
       <w:r>
         <w:t xml:space="preserve">The R code to reproduce the results from the tables in this article can downloaded at </w:t>
       </w:r>
-      <w:hyperlink r:id="rId13" w:history="1">
+      <w:hyperlink r:id="rId9" w:history="1">
         <w:r>
           <w:rPr>
             <w:rStyle w:val="Hyperlink"/>
@@ -11943,7 +11833,7 @@
     </w:p>
     <w:p>
       <w:pPr>
-        <w:pStyle w:val="Bibliography"/>
+        <w:pStyle w:val="Literaturverzeichnis"/>
         <w:rPr>
           <w:sz w:val="18"/>
         </w:rPr>
@@ -12021,7 +11911,7 @@
     </w:p>
     <w:p>
       <w:pPr>
-        <w:pStyle w:val="Bibliography"/>
+        <w:pStyle w:val="Literaturverzeichnis"/>
         <w:rPr>
           <w:sz w:val="18"/>
         </w:rPr>
@@ -12037,19 +11927,77 @@
           <w:sz w:val="18"/>
         </w:rPr>
         <w:tab/>
-      </w:r>
+        <w:t xml:space="preserve">Camerer, C.F.; </w:t>
+      </w:r>
+      <w:proofErr w:type="spellStart"/>
       <w:r>
         <w:rPr>
           <w:sz w:val="18"/>
-          <w:lang w:val="en-GB"/>
-        </w:rPr>
-        <w:t xml:space="preserve">Camerer, C.F.; Dreber, A.; Holzmeister, F.; Ho, T.-H.; Huber, J.; Johannesson, M.; Kirchler, M.; Nave, G.; Nosek, B.A.; Pfeiffer, T.; et al. </w:t>
-      </w:r>
+        </w:rPr>
+        <w:t>Dreber</w:t>
+      </w:r>
+      <w:proofErr w:type="spellEnd"/>
       <w:r>
         <w:rPr>
           <w:sz w:val="18"/>
         </w:rPr>
-        <w:t xml:space="preserve">Evaluating the Replicability of Social Science Experiments in Nature and Science between 2010 and 2015. </w:t>
+        <w:t xml:space="preserve">, A.; </w:t>
+      </w:r>
+      <w:proofErr w:type="spellStart"/>
+      <w:r>
+        <w:rPr>
+          <w:sz w:val="18"/>
+        </w:rPr>
+        <w:t>Holzmeister</w:t>
+      </w:r>
+      <w:proofErr w:type="spellEnd"/>
+      <w:r>
+        <w:rPr>
+          <w:sz w:val="18"/>
+        </w:rPr>
+        <w:t xml:space="preserve">, F.; Ho, T.-H.; Huber, J.; </w:t>
+      </w:r>
+      <w:proofErr w:type="spellStart"/>
+      <w:r>
+        <w:rPr>
+          <w:sz w:val="18"/>
+        </w:rPr>
+        <w:t>Johannesson</w:t>
+      </w:r>
+      <w:proofErr w:type="spellEnd"/>
+      <w:r>
+        <w:rPr>
+          <w:sz w:val="18"/>
+        </w:rPr>
+        <w:t xml:space="preserve">, M.; </w:t>
+      </w:r>
+      <w:proofErr w:type="spellStart"/>
+      <w:r>
+        <w:rPr>
+          <w:sz w:val="18"/>
+        </w:rPr>
+        <w:t>Kirchler</w:t>
+      </w:r>
+      <w:proofErr w:type="spellEnd"/>
+      <w:r>
+        <w:rPr>
+          <w:sz w:val="18"/>
+        </w:rPr>
+        <w:t xml:space="preserve">, M.; Nave, G.; </w:t>
+      </w:r>
+      <w:proofErr w:type="spellStart"/>
+      <w:r>
+        <w:rPr>
+          <w:sz w:val="18"/>
+        </w:rPr>
+        <w:t>Nosek</w:t>
+      </w:r>
+      <w:proofErr w:type="spellEnd"/>
+      <w:r>
+        <w:rPr>
+          <w:sz w:val="18"/>
+        </w:rPr>
+        <w:t xml:space="preserve">, B.A.; Pfeiffer, T.; et al. Evaluating the Replicability of Social Science Experiments in Nature and Science between 2010 and 2015. </w:t>
       </w:r>
       <w:r>
         <w:rPr>
@@ -12057,7 +12005,25 @@
           <w:iCs/>
           <w:sz w:val="18"/>
         </w:rPr>
-        <w:t>Nat. Hum. Behav.</w:t>
+        <w:t xml:space="preserve">Nat. Hum. </w:t>
+      </w:r>
+      <w:proofErr w:type="spellStart"/>
+      <w:r>
+        <w:rPr>
+          <w:i/>
+          <w:iCs/>
+          <w:sz w:val="18"/>
+        </w:rPr>
+        <w:t>Behav</w:t>
+      </w:r>
+      <w:proofErr w:type="spellEnd"/>
+      <w:r>
+        <w:rPr>
+          <w:i/>
+          <w:iCs/>
+          <w:sz w:val="18"/>
+        </w:rPr>
+        <w:t>.</w:t>
       </w:r>
       <w:r>
         <w:rPr>
@@ -12096,7 +12062,7 @@
     </w:p>
     <w:p>
       <w:pPr>
-        <w:pStyle w:val="Bibliography"/>
+        <w:pStyle w:val="Literaturverzeichnis"/>
         <w:rPr>
           <w:sz w:val="18"/>
         </w:rPr>
@@ -12159,7 +12125,7 @@
     </w:p>
     <w:p>
       <w:pPr>
-        <w:pStyle w:val="Bibliography"/>
+        <w:pStyle w:val="Literaturverzeichnis"/>
         <w:rPr>
           <w:sz w:val="18"/>
         </w:rPr>
@@ -12183,7 +12149,25 @@
           <w:iCs/>
           <w:sz w:val="18"/>
         </w:rPr>
-        <w:t>Adv. Methods Pract. Psychol. Sci.</w:t>
+        <w:t xml:space="preserve">Adv. Methods </w:t>
+      </w:r>
+      <w:proofErr w:type="spellStart"/>
+      <w:r>
+        <w:rPr>
+          <w:i/>
+          <w:iCs/>
+          <w:sz w:val="18"/>
+        </w:rPr>
+        <w:t>Pract</w:t>
+      </w:r>
+      <w:proofErr w:type="spellEnd"/>
+      <w:r>
+        <w:rPr>
+          <w:i/>
+          <w:iCs/>
+          <w:sz w:val="18"/>
+        </w:rPr>
+        <w:t>. Psychol. Sci.</w:t>
       </w:r>
       <w:r>
         <w:rPr>
@@ -12222,7 +12206,7 @@
     </w:p>
     <w:p>
       <w:pPr>
-        <w:pStyle w:val="Bibliography"/>
+        <w:pStyle w:val="Literaturverzeichnis"/>
         <w:rPr>
           <w:sz w:val="18"/>
         </w:rPr>
@@ -12238,7 +12222,20 @@
           <w:sz w:val="18"/>
         </w:rPr>
         <w:tab/>
-        <w:t xml:space="preserve">DeGeest, D.S.; Schmidt, F.L. The Impact of Research Synthesis Methods on Industrial-Organizational Psychology: The Road from Pessimism to Optimism about Cumulative Knowledge. </w:t>
+      </w:r>
+      <w:proofErr w:type="spellStart"/>
+      <w:r>
+        <w:rPr>
+          <w:sz w:val="18"/>
+        </w:rPr>
+        <w:t>DeGeest</w:t>
+      </w:r>
+      <w:proofErr w:type="spellEnd"/>
+      <w:r>
+        <w:rPr>
+          <w:sz w:val="18"/>
+        </w:rPr>
+        <w:t xml:space="preserve">, D.S.; Schmidt, F.L. The Impact of Research Synthesis Methods on Industrial-Organizational Psychology: The Road from Pessimism to Optimism about Cumulative Knowledge. </w:t>
       </w:r>
       <w:r>
         <w:rPr>
@@ -12285,7 +12282,7 @@
     </w:p>
     <w:p>
       <w:pPr>
-        <w:pStyle w:val="Bibliography"/>
+        <w:pStyle w:val="Literaturverzeichnis"/>
         <w:rPr>
           <w:sz w:val="18"/>
         </w:rPr>
@@ -12309,7 +12306,25 @@
           <w:iCs/>
           <w:sz w:val="18"/>
         </w:rPr>
-        <w:t>Proc. R. Soc. Lond.</w:t>
+        <w:t xml:space="preserve">Proc. R. Soc. </w:t>
+      </w:r>
+      <w:proofErr w:type="spellStart"/>
+      <w:r>
+        <w:rPr>
+          <w:i/>
+          <w:iCs/>
+          <w:sz w:val="18"/>
+        </w:rPr>
+        <w:t>Lond</w:t>
+      </w:r>
+      <w:proofErr w:type="spellEnd"/>
+      <w:r>
+        <w:rPr>
+          <w:i/>
+          <w:iCs/>
+          <w:sz w:val="18"/>
+        </w:rPr>
+        <w:t>.</w:t>
       </w:r>
       <w:r>
         <w:rPr>
@@ -12348,7 +12363,7 @@
     </w:p>
     <w:p>
       <w:pPr>
-        <w:pStyle w:val="Bibliography"/>
+        <w:pStyle w:val="Literaturverzeichnis"/>
         <w:rPr>
           <w:sz w:val="18"/>
         </w:rPr>
@@ -12383,7 +12398,7 @@
     </w:p>
     <w:p>
       <w:pPr>
-        <w:pStyle w:val="Bibliography"/>
+        <w:pStyle w:val="Literaturverzeichnis"/>
         <w:rPr>
           <w:sz w:val="18"/>
         </w:rPr>
@@ -12399,7 +12414,7 @@
           <w:sz w:val="18"/>
         </w:rPr>
         <w:tab/>
-        <w:t xml:space="preserve">Ben-Shachar, M.; Lüdecke, D.; Makowski, D. Effectsize: Estimation of Effect Size Indices and Standardized Parameters. </w:t>
+        <w:t xml:space="preserve">Cummings, P. The Relative Merits of Risk Ratios and Odds Ratios. </w:t>
       </w:r>
       <w:r>
         <w:rPr>
@@ -12407,7 +12422,43 @@
           <w:iCs/>
           <w:sz w:val="18"/>
         </w:rPr>
-        <w:t>J. Open Source Softw.</w:t>
+        <w:t xml:space="preserve">Arch. </w:t>
+      </w:r>
+      <w:proofErr w:type="spellStart"/>
+      <w:r>
+        <w:rPr>
+          <w:i/>
+          <w:iCs/>
+          <w:sz w:val="18"/>
+        </w:rPr>
+        <w:t>Pediatr</w:t>
+      </w:r>
+      <w:proofErr w:type="spellEnd"/>
+      <w:r>
+        <w:rPr>
+          <w:i/>
+          <w:iCs/>
+          <w:sz w:val="18"/>
+        </w:rPr>
+        <w:t xml:space="preserve">. </w:t>
+      </w:r>
+      <w:proofErr w:type="spellStart"/>
+      <w:r>
+        <w:rPr>
+          <w:i/>
+          <w:iCs/>
+          <w:sz w:val="18"/>
+        </w:rPr>
+        <w:t>Adolesc</w:t>
+      </w:r>
+      <w:proofErr w:type="spellEnd"/>
+      <w:r>
+        <w:rPr>
+          <w:i/>
+          <w:iCs/>
+          <w:sz w:val="18"/>
+        </w:rPr>
+        <w:t>. Med.</w:t>
       </w:r>
       <w:r>
         <w:rPr>
@@ -12421,7 +12472,7 @@
           <w:bCs/>
           <w:sz w:val="18"/>
         </w:rPr>
-        <w:t>2020</w:t>
+        <w:t>2009</w:t>
       </w:r>
       <w:r>
         <w:rPr>
@@ -12435,18 +12486,18 @@
           <w:iCs/>
           <w:sz w:val="18"/>
         </w:rPr>
-        <w:t>5</w:t>
+        <w:t>163</w:t>
       </w:r>
       <w:r>
         <w:rPr>
           <w:sz w:val="18"/>
         </w:rPr>
-        <w:t>, 2815, doi:10.21105/joss.02815.</w:t>
+        <w:t>, 438, doi:10.1001/archpediatrics.2009.31.</w:t>
       </w:r>
     </w:p>
     <w:p>
       <w:pPr>
-        <w:pStyle w:val="Bibliography"/>
+        <w:pStyle w:val="Literaturverzeichnis"/>
         <w:rPr>
           <w:sz w:val="18"/>
         </w:rPr>
@@ -12462,7 +12513,21 @@
           <w:sz w:val="18"/>
         </w:rPr>
         <w:tab/>
-        <w:t xml:space="preserve">R Core Team </w:t>
+        <w:t xml:space="preserve">Ben-Shachar, M.; Lüdecke, D.; Makowski, D. </w:t>
+      </w:r>
+      <w:proofErr w:type="spellStart"/>
+      <w:r>
+        <w:rPr>
+          <w:sz w:val="18"/>
+        </w:rPr>
+        <w:t>Effectsize</w:t>
+      </w:r>
+      <w:proofErr w:type="spellEnd"/>
+      <w:r>
+        <w:rPr>
+          <w:sz w:val="18"/>
+        </w:rPr>
+        <w:t xml:space="preserve">: Estimation of Effect Size Indices and Standardized Parameters. </w:t>
       </w:r>
       <w:r>
         <w:rPr>
@@ -12470,141 +12535,45 @@
           <w:iCs/>
           <w:sz w:val="18"/>
         </w:rPr>
-        <w:t>R: A Language and Environment for Statistical Computing</w:t>
-      </w:r>
-      <w:r>
-        <w:rPr>
-          <w:sz w:val="18"/>
-        </w:rPr>
-        <w:t>; R Foundation for Statistical Computing: Vienna, Austria, 2023;</w:t>
-      </w:r>
-    </w:p>
-    <w:p>
-      <w:pPr>
-        <w:pStyle w:val="Bibliography"/>
-        <w:rPr>
-          <w:sz w:val="18"/>
-        </w:rPr>
-      </w:pPr>
-      <w:r>
-        <w:rPr>
-          <w:sz w:val="18"/>
-        </w:rPr>
-        <w:t xml:space="preserve">10. </w:t>
-      </w:r>
-      <w:r>
-        <w:rPr>
-          <w:sz w:val="18"/>
-        </w:rPr>
-        <w:tab/>
-        <w:t xml:space="preserve">Olvera Astivia, O.L. The Relationship between the Phi Coefficient and the Chi-Square Test of Association. </w:t>
-      </w:r>
+        <w:t xml:space="preserve">J. Open Source </w:t>
+      </w:r>
+      <w:proofErr w:type="spellStart"/>
       <w:r>
         <w:rPr>
           <w:i/>
           <w:iCs/>
           <w:sz w:val="18"/>
         </w:rPr>
-        <w:t>psychometroscar</w:t>
-      </w:r>
-      <w:r>
-        <w:rPr>
-          <w:sz w:val="18"/>
-        </w:rPr>
-        <w:t xml:space="preserve"> 2022.</w:t>
-      </w:r>
-      <w:r>
-        <w:rPr>
-          <w:sz w:val="18"/>
-        </w:rPr>
-        <w:t xml:space="preserve"> </w:t>
-      </w:r>
-      <w:r>
-        <w:rPr>
-          <w:sz w:val="18"/>
-        </w:rPr>
-        <w:t xml:space="preserve">Available online: https://psychometroscar.com/2022/04/21/the-relationship-between-the-phi-coefficient-and-the-chi-square-test-of-association/ (accessed on </w:t>
-      </w:r>
-      <w:r>
-        <w:rPr>
-          <w:sz w:val="18"/>
-        </w:rPr>
-        <w:t>9</w:t>
-      </w:r>
-      <w:r>
-        <w:rPr>
-          <w:sz w:val="18"/>
-          <w:vertAlign w:val="superscript"/>
-        </w:rPr>
-        <w:t>th</w:t>
-      </w:r>
-      <w:r>
-        <w:rPr>
-          <w:sz w:val="18"/>
-        </w:rPr>
-        <w:t xml:space="preserve"> March 2023</w:t>
-      </w:r>
-      <w:r>
-        <w:rPr>
-          <w:sz w:val="18"/>
-        </w:rPr>
-        <w:t>).</w:t>
-      </w:r>
-    </w:p>
-    <w:p>
-      <w:pPr>
-        <w:pStyle w:val="Bibliography"/>
-        <w:rPr>
-          <w:sz w:val="18"/>
-        </w:rPr>
-      </w:pPr>
-      <w:r>
-        <w:rPr>
-          <w:sz w:val="18"/>
-        </w:rPr>
-        <w:t xml:space="preserve">11. </w:t>
-      </w:r>
-      <w:r>
-        <w:rPr>
-          <w:sz w:val="18"/>
-        </w:rPr>
-        <w:tab/>
-        <w:t xml:space="preserve">Cramér, H. </w:t>
-      </w:r>
+        <w:t>Softw</w:t>
+      </w:r>
+      <w:proofErr w:type="spellEnd"/>
       <w:r>
         <w:rPr>
           <w:i/>
           <w:iCs/>
           <w:sz w:val="18"/>
         </w:rPr>
-        <w:t>Mathematical Methods of Statistics</w:t>
+        <w:t>.</w:t>
       </w:r>
       <w:r>
         <w:rPr>
           <w:sz w:val="18"/>
         </w:rPr>
-        <w:t>; Princeton University Press, 1999; ISBN 978-0-691-00547-8.</w:t>
-      </w:r>
-    </w:p>
-    <w:p>
-      <w:pPr>
-        <w:pStyle w:val="Bibliography"/>
-        <w:rPr>
+        <w:t xml:space="preserve"> </w:t>
+      </w:r>
+      <w:r>
+        <w:rPr>
+          <w:b/>
+          <w:bCs/>
           <w:sz w:val="18"/>
         </w:rPr>
-      </w:pPr>
+        <w:t>2020</w:t>
+      </w:r>
       <w:r>
         <w:rPr>
           <w:sz w:val="18"/>
         </w:rPr>
-        <w:t xml:space="preserve">12. </w:t>
-      </w:r>
-      <w:r>
-        <w:rPr>
-          <w:sz w:val="18"/>
-        </w:rPr>
-        <w:tab/>
-        <w:t xml:space="preserve">Tschuprow, A.A. </w:t>
+        <w:t xml:space="preserve">, </w:t>
       </w:r>
       <w:r>
         <w:rPr>
@@ -12612,18 +12581,18 @@
           <w:iCs/>
           <w:sz w:val="18"/>
         </w:rPr>
-        <w:t>Principles of the Mathematical Theory of Correlation</w:t>
+        <w:t>5</w:t>
       </w:r>
       <w:r>
         <w:rPr>
           <w:sz w:val="18"/>
         </w:rPr>
-        <w:t>; W. Hodge, limited, 1939;</w:t>
+        <w:t>, 2815, doi:10.21105/joss.02815.</w:t>
       </w:r>
     </w:p>
     <w:p>
       <w:pPr>
-        <w:pStyle w:val="Bibliography"/>
+        <w:pStyle w:val="Literaturverzeichnis"/>
         <w:rPr>
           <w:sz w:val="18"/>
         </w:rPr>
@@ -12632,14 +12601,14 @@
         <w:rPr>
           <w:sz w:val="18"/>
         </w:rPr>
-        <w:t xml:space="preserve">13. </w:t>
+        <w:t xml:space="preserve">10. </w:t>
       </w:r>
       <w:r>
         <w:rPr>
           <w:sz w:val="18"/>
         </w:rPr>
         <w:tab/>
-        <w:t xml:space="preserve">Chicco, D.; Jurman, G. The Advantages of the Matthews Correlation Coefficient (MCC) over F1 Score and Accuracy in Binary Classification Evaluation. </w:t>
+        <w:t xml:space="preserve">R Core Team </w:t>
       </w:r>
       <w:r>
         <w:rPr>
@@ -12647,6 +12616,201 @@
           <w:iCs/>
           <w:sz w:val="18"/>
         </w:rPr>
+        <w:t>R: A Language and Environment for Statistical Computing</w:t>
+      </w:r>
+      <w:r>
+        <w:rPr>
+          <w:sz w:val="18"/>
+        </w:rPr>
+        <w:t>; R Foundation for Statistical Computing: Vienna, Austria, 2023;</w:t>
+      </w:r>
+    </w:p>
+    <w:p>
+      <w:pPr>
+        <w:pStyle w:val="Literaturverzeichnis"/>
+        <w:rPr>
+          <w:sz w:val="18"/>
+        </w:rPr>
+      </w:pPr>
+      <w:r>
+        <w:rPr>
+          <w:sz w:val="18"/>
+        </w:rPr>
+        <w:t xml:space="preserve">11. </w:t>
+      </w:r>
+      <w:r>
+        <w:rPr>
+          <w:sz w:val="18"/>
+        </w:rPr>
+        <w:tab/>
+        <w:t xml:space="preserve">Olvera </w:t>
+      </w:r>
+      <w:proofErr w:type="spellStart"/>
+      <w:r>
+        <w:rPr>
+          <w:sz w:val="18"/>
+        </w:rPr>
+        <w:t>Astivia</w:t>
+      </w:r>
+      <w:proofErr w:type="spellEnd"/>
+      <w:r>
+        <w:rPr>
+          <w:sz w:val="18"/>
+        </w:rPr>
+        <w:t xml:space="preserve">, O.L. The Relationship between the Phi Coefficient and the Chi-Square Test of Association. </w:t>
+      </w:r>
+      <w:proofErr w:type="spellStart"/>
+      <w:r>
+        <w:rPr>
+          <w:i/>
+          <w:iCs/>
+          <w:sz w:val="18"/>
+        </w:rPr>
+        <w:t>psychometroscar</w:t>
+      </w:r>
+      <w:proofErr w:type="spellEnd"/>
+      <w:r>
+        <w:rPr>
+          <w:sz w:val="18"/>
+        </w:rPr>
+        <w:t xml:space="preserve"> 2022.</w:t>
+      </w:r>
+      <w:r>
+        <w:rPr>
+          <w:sz w:val="18"/>
+        </w:rPr>
+        <w:t xml:space="preserve"> </w:t>
+      </w:r>
+      <w:r>
+        <w:rPr>
+          <w:sz w:val="18"/>
+        </w:rPr>
+        <w:t>Available online: https://psychometroscar.com/2022/04/21/the-relationship-between-the-phi-coefficient-and-the-chi-square-test-of-association/ (accessed on 9th March 2023).</w:t>
+      </w:r>
+    </w:p>
+    <w:p>
+      <w:pPr>
+        <w:pStyle w:val="Literaturverzeichnis"/>
+        <w:rPr>
+          <w:sz w:val="18"/>
+        </w:rPr>
+      </w:pPr>
+      <w:r>
+        <w:rPr>
+          <w:sz w:val="18"/>
+        </w:rPr>
+        <w:t xml:space="preserve">12. </w:t>
+      </w:r>
+      <w:r>
+        <w:rPr>
+          <w:sz w:val="18"/>
+        </w:rPr>
+        <w:tab/>
+        <w:t xml:space="preserve">Cramér, H. </w:t>
+      </w:r>
+      <w:r>
+        <w:rPr>
+          <w:i/>
+          <w:iCs/>
+          <w:sz w:val="18"/>
+        </w:rPr>
+        <w:t>Mathematical Methods of Statistics</w:t>
+      </w:r>
+      <w:r>
+        <w:rPr>
+          <w:sz w:val="18"/>
+        </w:rPr>
+        <w:t>; Princeton University Press, 1999; ISBN 978-0-691-00547-8.</w:t>
+      </w:r>
+    </w:p>
+    <w:p>
+      <w:pPr>
+        <w:pStyle w:val="Literaturverzeichnis"/>
+        <w:rPr>
+          <w:sz w:val="18"/>
+        </w:rPr>
+      </w:pPr>
+      <w:r>
+        <w:rPr>
+          <w:sz w:val="18"/>
+        </w:rPr>
+        <w:t xml:space="preserve">13. </w:t>
+      </w:r>
+      <w:r>
+        <w:rPr>
+          <w:sz w:val="18"/>
+        </w:rPr>
+        <w:tab/>
+      </w:r>
+      <w:proofErr w:type="spellStart"/>
+      <w:r>
+        <w:rPr>
+          <w:sz w:val="18"/>
+        </w:rPr>
+        <w:t>Tschuprow</w:t>
+      </w:r>
+      <w:proofErr w:type="spellEnd"/>
+      <w:r>
+        <w:rPr>
+          <w:sz w:val="18"/>
+        </w:rPr>
+        <w:t xml:space="preserve">, A.A. </w:t>
+      </w:r>
+      <w:r>
+        <w:rPr>
+          <w:i/>
+          <w:iCs/>
+          <w:sz w:val="18"/>
+        </w:rPr>
+        <w:t>Principles of the Mathematical Theory of Correlation</w:t>
+      </w:r>
+      <w:r>
+        <w:rPr>
+          <w:sz w:val="18"/>
+        </w:rPr>
+        <w:t>; W. Hodge, limited, 1939;</w:t>
+      </w:r>
+    </w:p>
+    <w:p>
+      <w:pPr>
+        <w:pStyle w:val="Literaturverzeichnis"/>
+        <w:rPr>
+          <w:sz w:val="18"/>
+        </w:rPr>
+      </w:pPr>
+      <w:r>
+        <w:rPr>
+          <w:sz w:val="18"/>
+        </w:rPr>
+        <w:t xml:space="preserve">14. </w:t>
+      </w:r>
+      <w:r>
+        <w:rPr>
+          <w:sz w:val="18"/>
+        </w:rPr>
+        <w:tab/>
+        <w:t xml:space="preserve">Chicco, D.; </w:t>
+      </w:r>
+      <w:proofErr w:type="spellStart"/>
+      <w:r>
+        <w:rPr>
+          <w:sz w:val="18"/>
+        </w:rPr>
+        <w:t>Jurman</w:t>
+      </w:r>
+      <w:proofErr w:type="spellEnd"/>
+      <w:r>
+        <w:rPr>
+          <w:sz w:val="18"/>
+        </w:rPr>
+        <w:t xml:space="preserve">, G. The Advantages of the Matthews Correlation Coefficient (MCC) over F1 Score and Accuracy in Binary Classification Evaluation. </w:t>
+      </w:r>
+      <w:r>
+        <w:rPr>
+          <w:i/>
+          <w:iCs/>
+          <w:sz w:val="18"/>
+        </w:rPr>
         <w:t>BMC Genomics</w:t>
       </w:r>
       <w:r>
@@ -12686,7 +12850,7 @@
     </w:p>
     <w:p>
       <w:pPr>
-        <w:pStyle w:val="Bibliography"/>
+        <w:pStyle w:val="Literaturverzeichnis"/>
         <w:rPr>
           <w:sz w:val="18"/>
         </w:rPr>
@@ -12695,7 +12859,7 @@
         <w:rPr>
           <w:sz w:val="18"/>
         </w:rPr>
-        <w:t xml:space="preserve">14. </w:t>
+        <w:t xml:space="preserve">15. </w:t>
       </w:r>
       <w:r>
         <w:rPr>
@@ -12704,13 +12868,23 @@
         <w:tab/>
         <w:t xml:space="preserve">Rosenberg, M.S. A Generalized Formula for Converting Chi-Square Tests to Effect Sizes for Meta-Analysis. </w:t>
       </w:r>
+      <w:proofErr w:type="spellStart"/>
       <w:r>
         <w:rPr>
           <w:i/>
           <w:iCs/>
           <w:sz w:val="18"/>
         </w:rPr>
-        <w:t>PLoS ONE</w:t>
+        <w:t>PLoS</w:t>
+      </w:r>
+      <w:proofErr w:type="spellEnd"/>
+      <w:r>
+        <w:rPr>
+          <w:i/>
+          <w:iCs/>
+          <w:sz w:val="18"/>
+        </w:rPr>
+        <w:t xml:space="preserve"> ONE</w:t>
       </w:r>
       <w:r>
         <w:rPr>
@@ -12749,7 +12923,7 @@
     </w:p>
     <w:p>
       <w:pPr>
-        <w:pStyle w:val="Bibliography"/>
+        <w:pStyle w:val="Literaturverzeichnis"/>
         <w:rPr>
           <w:sz w:val="18"/>
         </w:rPr>
@@ -12758,7 +12932,7 @@
         <w:rPr>
           <w:sz w:val="18"/>
         </w:rPr>
-        <w:t xml:space="preserve">15. </w:t>
+        <w:t xml:space="preserve">16. </w:t>
       </w:r>
       <w:r>
         <w:rPr>
@@ -12819,11 +12993,11 @@
       </w:r>
     </w:p>
     <w:sectPr>
-      <w:headerReference w:type="even" r:id="rId14"/>
-      <w:headerReference w:type="default" r:id="rId15"/>
-      <w:footerReference w:type="default" r:id="rId16"/>
-      <w:headerReference w:type="first" r:id="rId17"/>
-      <w:footerReference w:type="first" r:id="rId18"/>
+      <w:headerReference w:type="even" r:id="rId10"/>
+      <w:headerReference w:type="default" r:id="rId11"/>
+      <w:footerReference w:type="default" r:id="rId12"/>
+      <w:headerReference w:type="first" r:id="rId13"/>
+      <w:footerReference w:type="first" r:id="rId14"/>
       <w:type w:val="continuous"/>
       <w:pgSz w:w="11906" w:h="16838" w:code="9"/>
       <w:pgMar w:top="1417" w:right="720" w:bottom="1077" w:left="720" w:header="1020" w:footer="340" w:gutter="0"/>
@@ -12838,46 +13012,6 @@
 </w:document>
 </file>
 
-<file path=word/comments.xml><?xml version="1.0" encoding="utf-8"?>
-<w:comments xmlns:wpc="http://schemas.microsoft.com/office/word/2010/wordprocessingCanvas" xmlns:cx="http://schemas.microsoft.com/office/drawing/2014/chartex" xmlns:cx1="http://schemas.microsoft.com/office/drawing/2015/9/8/chartex" xmlns:cx2="http://schemas.microsoft.com/office/drawing/2015/10/21/chartex" xmlns:cx3="http://schemas.microsoft.com/office/drawing/2016/5/9/chartex" xmlns:cx4="http://schemas.microsoft.com/office/drawing/2016/5/10/chartex" xmlns:cx5="http://schemas.microsoft.com/office/drawing/2016/5/11/chartex" xmlns:cx6="http://schemas.microsoft.com/office/drawing/2016/5/12/chartex" xmlns:cx7="http://schemas.microsoft.com/office/drawing/2016/5/13/chartex" xmlns:cx8="http://schemas.microsoft.com/office/drawing/2016/5/14/chartex" xmlns:mc="http://schemas.openxmlformats.org/markup-compatibility/2006" xmlns:aink="http://schemas.microsoft.com/office/drawing/2016/ink" xmlns:am3d="http://schemas.microsoft.com/office/drawing/2017/model3d" xmlns:o="urn:schemas-microsoft-com:office:office" xmlns:oel="http://schemas.microsoft.com/office/2019/extlst" xmlns:r="http://schemas.openxmlformats.org/officeDocument/2006/relationships" xmlns:m="http://schemas.openxmlformats.org/officeDocument/2006/math" xmlns:v="urn:schemas-microsoft-com:vml" xmlns:wp14="http://schemas.microsoft.com/office/word/2010/wordprocessingDrawing" xmlns:wp="http://schemas.openxmlformats.org/drawingml/2006/wordprocessingDrawing" xmlns:w10="urn:schemas-microsoft-com:office:word" xmlns:w="http://schemas.openxmlformats.org/wordprocessingml/2006/main" xmlns:w14="http://schemas.microsoft.com/office/word/2010/wordml" xmlns:w15="http://schemas.microsoft.com/office/word/2012/wordml" xmlns:w16cex="http://schemas.microsoft.com/office/word/2018/wordml/cex" xmlns:w16cid="http://schemas.microsoft.com/office/word/2016/wordml/cid" xmlns:w16="http://schemas.microsoft.com/office/word/2018/wordml" xmlns:w16sdtdh="http://schemas.microsoft.com/office/word/2020/wordml/sdtdatahash" xmlns:w16se="http://schemas.microsoft.com/office/word/2015/wordml/symex" xmlns:wpg="http://schemas.microsoft.com/office/word/2010/wordprocessingGroup" xmlns:wpi="http://schemas.microsoft.com/office/word/2010/wordprocessingInk" xmlns:wne="http://schemas.microsoft.com/office/word/2006/wordml" xmlns:wps="http://schemas.microsoft.com/office/word/2010/wordprocessingShape" mc:Ignorable="w14 w15 w16se w16cid w16 w16cex w16sdtdh wp14">
-  <w:comment w:id="0" w:author="Thériault, Rémi" w:date="2023-03-11T10:42:00Z" w:initials="TR">
-    <w:p>
-      <w:pPr>
-        <w:pStyle w:val="CommentText"/>
-        <w:jc w:val="left"/>
-      </w:pPr>
-      <w:r>
-        <w:rPr>
-          <w:rStyle w:val="CommentReference"/>
-        </w:rPr>
-        <w:annotationRef/>
-      </w:r>
-      <w:r>
-        <w:t>This reference needs to be in zotero with the numbers style right? Also I think it is missing from the references</w:t>
-      </w:r>
-    </w:p>
-  </w:comment>
-</w:comments>
-</file>
-
-<file path=word/commentsExtended.xml><?xml version="1.0" encoding="utf-8"?>
-<w15:commentsEx xmlns:wpc="http://schemas.microsoft.com/office/word/2010/wordprocessingCanvas" xmlns:cx="http://schemas.microsoft.com/office/drawing/2014/chartex" xmlns:cx1="http://schemas.microsoft.com/office/drawing/2015/9/8/chartex" xmlns:cx2="http://schemas.microsoft.com/office/drawing/2015/10/21/chartex" xmlns:cx3="http://schemas.microsoft.com/office/drawing/2016/5/9/chartex" xmlns:cx4="http://schemas.microsoft.com/office/drawing/2016/5/10/chartex" xmlns:cx5="http://schemas.microsoft.com/office/drawing/2016/5/11/chartex" xmlns:cx6="http://schemas.microsoft.com/office/drawing/2016/5/12/chartex" xmlns:cx7="http://schemas.microsoft.com/office/drawing/2016/5/13/chartex" xmlns:cx8="http://schemas.microsoft.com/office/drawing/2016/5/14/chartex" xmlns:mc="http://schemas.openxmlformats.org/markup-compatibility/2006" xmlns:aink="http://schemas.microsoft.com/office/drawing/2016/ink" xmlns:am3d="http://schemas.microsoft.com/office/drawing/2017/model3d" xmlns:o="urn:schemas-microsoft-com:office:office" xmlns:oel="http://schemas.microsoft.com/office/2019/extlst" xmlns:r="http://schemas.openxmlformats.org/officeDocument/2006/relationships" xmlns:m="http://schemas.openxmlformats.org/officeDocument/2006/math" xmlns:v="urn:schemas-microsoft-com:vml" xmlns:wp14="http://schemas.microsoft.com/office/word/2010/wordprocessingDrawing" xmlns:wp="http://schemas.openxmlformats.org/drawingml/2006/wordprocessingDrawing" xmlns:w10="urn:schemas-microsoft-com:office:word" xmlns:w="http://schemas.openxmlformats.org/wordprocessingml/2006/main" xmlns:w14="http://schemas.microsoft.com/office/word/2010/wordml" xmlns:w15="http://schemas.microsoft.com/office/word/2012/wordml" xmlns:w16cex="http://schemas.microsoft.com/office/word/2018/wordml/cex" xmlns:w16cid="http://schemas.microsoft.com/office/word/2016/wordml/cid" xmlns:w16="http://schemas.microsoft.com/office/word/2018/wordml" xmlns:w16sdtdh="http://schemas.microsoft.com/office/word/2020/wordml/sdtdatahash" xmlns:w16se="http://schemas.microsoft.com/office/word/2015/wordml/symex" xmlns:wpg="http://schemas.microsoft.com/office/word/2010/wordprocessingGroup" xmlns:wpi="http://schemas.microsoft.com/office/word/2010/wordprocessingInk" xmlns:wne="http://schemas.microsoft.com/office/word/2006/wordml" xmlns:wps="http://schemas.microsoft.com/office/word/2010/wordprocessingShape" mc:Ignorable="w14 w15 w16se w16cid w16 w16cex w16sdtdh wp14">
-  <w15:commentEx w15:paraId="7954F3F5" w15:done="0"/>
-</w15:commentsEx>
-</file>
-
-<file path=word/commentsExtensible.xml><?xml version="1.0" encoding="utf-8"?>
-<w16cex:commentsExtensible xmlns:wpc="http://schemas.microsoft.com/office/word/2010/wordprocessingCanvas" xmlns:cx="http://schemas.microsoft.com/office/drawing/2014/chartex" xmlns:cx1="http://schemas.microsoft.com/office/drawing/2015/9/8/chartex" xmlns:cx2="http://schemas.microsoft.com/office/drawing/2015/10/21/chartex" xmlns:cx3="http://schemas.microsoft.com/office/drawing/2016/5/9/chartex" xmlns:cx4="http://schemas.microsoft.com/office/drawing/2016/5/10/chartex" xmlns:cx5="http://schemas.microsoft.com/office/drawing/2016/5/11/chartex" xmlns:cx6="http://schemas.microsoft.com/office/drawing/2016/5/12/chartex" xmlns:cx7="http://schemas.microsoft.com/office/drawing/2016/5/13/chartex" xmlns:cx8="http://schemas.microsoft.com/office/drawing/2016/5/14/chartex" xmlns:mc="http://schemas.openxmlformats.org/markup-compatibility/2006" xmlns:aink="http://schemas.microsoft.com/office/drawing/2016/ink" xmlns:am3d="http://schemas.microsoft.com/office/drawing/2017/model3d" xmlns:o="urn:schemas-microsoft-com:office:office" xmlns:oel="http://schemas.microsoft.com/office/2019/extlst" xmlns:r="http://schemas.openxmlformats.org/officeDocument/2006/relationships" xmlns:m="http://schemas.openxmlformats.org/officeDocument/2006/math" xmlns:v="urn:schemas-microsoft-com:vml" xmlns:wp14="http://schemas.microsoft.com/office/word/2010/wordprocessingDrawing" xmlns:wp="http://schemas.openxmlformats.org/drawingml/2006/wordprocessingDrawing" xmlns:w10="urn:schemas-microsoft-com:office:word" xmlns:w="http://schemas.openxmlformats.org/wordprocessingml/2006/main" xmlns:w14="http://schemas.microsoft.com/office/word/2010/wordml" xmlns:w15="http://schemas.microsoft.com/office/word/2012/wordml" xmlns:w16cex="http://schemas.microsoft.com/office/word/2018/wordml/cex" xmlns:w16cid="http://schemas.microsoft.com/office/word/2016/wordml/cid" xmlns:w16="http://schemas.microsoft.com/office/word/2018/wordml" xmlns:w16sdtdh="http://schemas.microsoft.com/office/word/2020/wordml/sdtdatahash" xmlns:w16se="http://schemas.microsoft.com/office/word/2015/wordml/symex" xmlns:wpg="http://schemas.microsoft.com/office/word/2010/wordprocessingGroup" xmlns:wpi="http://schemas.microsoft.com/office/word/2010/wordprocessingInk" xmlns:wne="http://schemas.microsoft.com/office/word/2006/wordml" xmlns:wps="http://schemas.microsoft.com/office/word/2010/wordprocessingShape" mc:Ignorable="w14 w15 w16se w16cid w16 w16cex w16sdtdh wp14">
-  <w16cex:commentExtensible w16cex:durableId="27B6D986" w16cex:dateUtc="2023-03-11T15:42:00Z"/>
-</w16cex:commentsExtensible>
-</file>
-
-<file path=word/commentsIds.xml><?xml version="1.0" encoding="utf-8"?>
-<w16cid:commentsIds xmlns:wpc="http://schemas.microsoft.com/office/word/2010/wordprocessingCanvas" xmlns:cx="http://schemas.microsoft.com/office/drawing/2014/chartex" xmlns:cx1="http://schemas.microsoft.com/office/drawing/2015/9/8/chartex" xmlns:cx2="http://schemas.microsoft.com/office/drawing/2015/10/21/chartex" xmlns:cx3="http://schemas.microsoft.com/office/drawing/2016/5/9/chartex" xmlns:cx4="http://schemas.microsoft.com/office/drawing/2016/5/10/chartex" xmlns:cx5="http://schemas.microsoft.com/office/drawing/2016/5/11/chartex" xmlns:cx6="http://schemas.microsoft.com/office/drawing/2016/5/12/chartex" xmlns:cx7="http://schemas.microsoft.com/office/drawing/2016/5/13/chartex" xmlns:cx8="http://schemas.microsoft.com/office/drawing/2016/5/14/chartex" xmlns:mc="http://schemas.openxmlformats.org/markup-compatibility/2006" xmlns:aink="http://schemas.microsoft.com/office/drawing/2016/ink" xmlns:am3d="http://schemas.microsoft.com/office/drawing/2017/model3d" xmlns:o="urn:schemas-microsoft-com:office:office" xmlns:oel="http://schemas.microsoft.com/office/2019/extlst" xmlns:r="http://schemas.openxmlformats.org/officeDocument/2006/relationships" xmlns:m="http://schemas.openxmlformats.org/officeDocument/2006/math" xmlns:v="urn:schemas-microsoft-com:vml" xmlns:wp14="http://schemas.microsoft.com/office/word/2010/wordprocessingDrawing" xmlns:wp="http://schemas.openxmlformats.org/drawingml/2006/wordprocessingDrawing" xmlns:w10="urn:schemas-microsoft-com:office:word" xmlns:w="http://schemas.openxmlformats.org/wordprocessingml/2006/main" xmlns:w14="http://schemas.microsoft.com/office/word/2010/wordml" xmlns:w15="http://schemas.microsoft.com/office/word/2012/wordml" xmlns:w16cex="http://schemas.microsoft.com/office/word/2018/wordml/cex" xmlns:w16cid="http://schemas.microsoft.com/office/word/2016/wordml/cid" xmlns:w16="http://schemas.microsoft.com/office/word/2018/wordml" xmlns:w16sdtdh="http://schemas.microsoft.com/office/word/2020/wordml/sdtdatahash" xmlns:w16se="http://schemas.microsoft.com/office/word/2015/wordml/symex" xmlns:wpg="http://schemas.microsoft.com/office/word/2010/wordprocessingGroup" xmlns:wpi="http://schemas.microsoft.com/office/word/2010/wordprocessingInk" xmlns:wne="http://schemas.microsoft.com/office/word/2006/wordml" xmlns:wps="http://schemas.microsoft.com/office/word/2010/wordprocessingShape" mc:Ignorable="w14 w15 w16se w16cid w16 w16cex w16sdtdh wp14">
-  <w16cid:commentId w16cid:paraId="7954F3F5" w16cid:durableId="27B6D986"/>
-</w16cid:commentsIds>
-</file>
-
 <file path=word/endnotes.xml><?xml version="1.0" encoding="utf-8"?>
 <w:endnotes xmlns:wpc="http://schemas.microsoft.com/office/word/2010/wordprocessingCanvas" xmlns:cx="http://schemas.microsoft.com/office/drawing/2014/chartex" xmlns:cx1="http://schemas.microsoft.com/office/drawing/2015/9/8/chartex" xmlns:cx2="http://schemas.microsoft.com/office/drawing/2015/10/21/chartex" xmlns:cx3="http://schemas.microsoft.com/office/drawing/2016/5/9/chartex" xmlns:cx4="http://schemas.microsoft.com/office/drawing/2016/5/10/chartex" xmlns:cx5="http://schemas.microsoft.com/office/drawing/2016/5/11/chartex" xmlns:cx6="http://schemas.microsoft.com/office/drawing/2016/5/12/chartex" xmlns:cx7="http://schemas.microsoft.com/office/drawing/2016/5/13/chartex" xmlns:cx8="http://schemas.microsoft.com/office/drawing/2016/5/14/chartex" xmlns:mc="http://schemas.openxmlformats.org/markup-compatibility/2006" xmlns:aink="http://schemas.microsoft.com/office/drawing/2016/ink" xmlns:am3d="http://schemas.microsoft.com/office/drawing/2017/model3d" xmlns:o="urn:schemas-microsoft-com:office:office" xmlns:oel="http://schemas.microsoft.com/office/2019/extlst" xmlns:r="http://schemas.openxmlformats.org/officeDocument/2006/relationships" xmlns:m="http://schemas.openxmlformats.org/officeDocument/2006/math" xmlns:v="urn:schemas-microsoft-com:vml" xmlns:wp14="http://schemas.microsoft.com/office/word/2010/wordprocessingDrawing" xmlns:wp="http://schemas.openxmlformats.org/drawingml/2006/wordprocessingDrawing" xmlns:w10="urn:schemas-microsoft-com:office:word" xmlns:w="http://schemas.openxmlformats.org/wordprocessingml/2006/main" xmlns:w14="http://schemas.microsoft.com/office/word/2010/wordml" xmlns:w15="http://schemas.microsoft.com/office/word/2012/wordml" xmlns:w16cex="http://schemas.microsoft.com/office/word/2018/wordml/cex" xmlns:w16cid="http://schemas.microsoft.com/office/word/2016/wordml/cid" xmlns:w16="http://schemas.microsoft.com/office/word/2018/wordml" xmlns:w16sdtdh="http://schemas.microsoft.com/office/word/2020/wordml/sdtdatahash" xmlns:w16se="http://schemas.microsoft.com/office/word/2015/wordml/symex" xmlns:wpg="http://schemas.microsoft.com/office/word/2010/wordprocessingGroup" xmlns:wpi="http://schemas.microsoft.com/office/word/2010/wordprocessingInk" xmlns:wne="http://schemas.microsoft.com/office/word/2006/wordml" xmlns:wps="http://schemas.microsoft.com/office/word/2010/wordprocessingShape" mc:Ignorable="w14 w15 w16se w16cid w16 w16cex w16sdtdh wp14">
   <w:endnote w:type="separator" w:id="-1">
@@ -12907,7 +13041,7 @@
 <w:ftr xmlns:wpc="http://schemas.microsoft.com/office/word/2010/wordprocessingCanvas" xmlns:cx="http://schemas.microsoft.com/office/drawing/2014/chartex" xmlns:cx1="http://schemas.microsoft.com/office/drawing/2015/9/8/chartex" xmlns:cx2="http://schemas.microsoft.com/office/drawing/2015/10/21/chartex" xmlns:cx3="http://schemas.microsoft.com/office/drawing/2016/5/9/chartex" xmlns:cx4="http://schemas.microsoft.com/office/drawing/2016/5/10/chartex" xmlns:cx5="http://schemas.microsoft.com/office/drawing/2016/5/11/chartex" xmlns:cx6="http://schemas.microsoft.com/office/drawing/2016/5/12/chartex" xmlns:cx7="http://schemas.microsoft.com/office/drawing/2016/5/13/chartex" xmlns:cx8="http://schemas.microsoft.com/office/drawing/2016/5/14/chartex" xmlns:mc="http://schemas.openxmlformats.org/markup-compatibility/2006" xmlns:aink="http://schemas.microsoft.com/office/drawing/2016/ink" xmlns:am3d="http://schemas.microsoft.com/office/drawing/2017/model3d" xmlns:o="urn:schemas-microsoft-com:office:office" xmlns:oel="http://schemas.microsoft.com/office/2019/extlst" xmlns:r="http://schemas.openxmlformats.org/officeDocument/2006/relationships" xmlns:m="http://schemas.openxmlformats.org/officeDocument/2006/math" xmlns:v="urn:schemas-microsoft-com:vml" xmlns:wp14="http://schemas.microsoft.com/office/word/2010/wordprocessingDrawing" xmlns:wp="http://schemas.openxmlformats.org/drawingml/2006/wordprocessingDrawing" xmlns:w10="urn:schemas-microsoft-com:office:word" xmlns:w="http://schemas.openxmlformats.org/wordprocessingml/2006/main" xmlns:w14="http://schemas.microsoft.com/office/word/2010/wordml" xmlns:w15="http://schemas.microsoft.com/office/word/2012/wordml" xmlns:w16cex="http://schemas.microsoft.com/office/word/2018/wordml/cex" xmlns:w16cid="http://schemas.microsoft.com/office/word/2016/wordml/cid" xmlns:w16="http://schemas.microsoft.com/office/word/2018/wordml" xmlns:w16sdtdh="http://schemas.microsoft.com/office/word/2020/wordml/sdtdatahash" xmlns:w16se="http://schemas.microsoft.com/office/word/2015/wordml/symex" xmlns:wpg="http://schemas.microsoft.com/office/word/2010/wordprocessingGroup" xmlns:wpi="http://schemas.microsoft.com/office/word/2010/wordprocessingInk" xmlns:wne="http://schemas.microsoft.com/office/word/2006/wordml" xmlns:wps="http://schemas.microsoft.com/office/word/2010/wordprocessingShape" mc:Ignorable="w14 w15 w16se w16cid w16 w16cex w16sdtdh wp14">
   <w:p>
     <w:pPr>
-      <w:pStyle w:val="Footer"/>
+      <w:pStyle w:val="Fuzeile"/>
       <w:spacing w:line="240" w:lineRule="auto"/>
     </w:pPr>
   </w:p>
@@ -13061,7 +13195,7 @@
 <w:hdr xmlns:wpc="http://schemas.microsoft.com/office/word/2010/wordprocessingCanvas" xmlns:cx="http://schemas.microsoft.com/office/drawing/2014/chartex" xmlns:cx1="http://schemas.microsoft.com/office/drawing/2015/9/8/chartex" xmlns:cx2="http://schemas.microsoft.com/office/drawing/2015/10/21/chartex" xmlns:cx3="http://schemas.microsoft.com/office/drawing/2016/5/9/chartex" xmlns:cx4="http://schemas.microsoft.com/office/drawing/2016/5/10/chartex" xmlns:cx5="http://schemas.microsoft.com/office/drawing/2016/5/11/chartex" xmlns:cx6="http://schemas.microsoft.com/office/drawing/2016/5/12/chartex" xmlns:cx7="http://schemas.microsoft.com/office/drawing/2016/5/13/chartex" xmlns:cx8="http://schemas.microsoft.com/office/drawing/2016/5/14/chartex" xmlns:mc="http://schemas.openxmlformats.org/markup-compatibility/2006" xmlns:aink="http://schemas.microsoft.com/office/drawing/2016/ink" xmlns:am3d="http://schemas.microsoft.com/office/drawing/2017/model3d" xmlns:o="urn:schemas-microsoft-com:office:office" xmlns:oel="http://schemas.microsoft.com/office/2019/extlst" xmlns:r="http://schemas.openxmlformats.org/officeDocument/2006/relationships" xmlns:m="http://schemas.openxmlformats.org/officeDocument/2006/math" xmlns:v="urn:schemas-microsoft-com:vml" xmlns:wp14="http://schemas.microsoft.com/office/word/2010/wordprocessingDrawing" xmlns:wp="http://schemas.openxmlformats.org/drawingml/2006/wordprocessingDrawing" xmlns:w10="urn:schemas-microsoft-com:office:word" xmlns:w="http://schemas.openxmlformats.org/wordprocessingml/2006/main" xmlns:w14="http://schemas.microsoft.com/office/word/2010/wordml" xmlns:w15="http://schemas.microsoft.com/office/word/2012/wordml" xmlns:w16cex="http://schemas.microsoft.com/office/word/2018/wordml/cex" xmlns:w16cid="http://schemas.microsoft.com/office/word/2016/wordml/cid" xmlns:w16="http://schemas.microsoft.com/office/word/2018/wordml" xmlns:w16sdtdh="http://schemas.microsoft.com/office/word/2020/wordml/sdtdatahash" xmlns:w16se="http://schemas.microsoft.com/office/word/2015/wordml/symex" xmlns:wpg="http://schemas.microsoft.com/office/word/2010/wordprocessingGroup" xmlns:wpi="http://schemas.microsoft.com/office/word/2010/wordprocessingInk" xmlns:wne="http://schemas.microsoft.com/office/word/2006/wordml" xmlns:wps="http://schemas.microsoft.com/office/word/2010/wordprocessingShape" mc:Ignorable="w14 w15 w16se w16cid w16 w16cex w16sdtdh wp14">
   <w:p>
     <w:pPr>
-      <w:pStyle w:val="Header"/>
+      <w:pStyle w:val="Kopfzeile"/>
       <w:pBdr>
         <w:bottom w:val="none" w:sz="0" w:space="0" w:color="auto"/>
       </w:pBdr>
@@ -13238,7 +13372,7 @@
         </w:tcPr>
         <w:p>
           <w:pPr>
-            <w:pStyle w:val="Header"/>
+            <w:pStyle w:val="Kopfzeile"/>
             <w:pBdr>
               <w:bottom w:val="none" w:sz="0" w:space="0" w:color="auto"/>
             </w:pBdr>
@@ -13316,7 +13450,7 @@
         </w:tcPr>
         <w:p>
           <w:pPr>
-            <w:pStyle w:val="Header"/>
+            <w:pStyle w:val="Kopfzeile"/>
             <w:pBdr>
               <w:bottom w:val="none" w:sz="0" w:space="0" w:color="auto"/>
             </w:pBdr>
@@ -13336,7 +13470,7 @@
         </w:tcPr>
         <w:p>
           <w:pPr>
-            <w:pStyle w:val="Header"/>
+            <w:pStyle w:val="Kopfzeile"/>
             <w:pBdr>
               <w:bottom w:val="none" w:sz="0" w:space="0" w:color="auto"/>
             </w:pBdr>
@@ -14800,14 +14934,6 @@
     <w:abstractNumId w:val="12"/>
   </w:num>
 </w:numbering>
-</file>
-
-<file path=word/people.xml><?xml version="1.0" encoding="utf-8"?>
-<w15:people xmlns:wpc="http://schemas.microsoft.com/office/word/2010/wordprocessingCanvas" xmlns:cx="http://schemas.microsoft.com/office/drawing/2014/chartex" xmlns:cx1="http://schemas.microsoft.com/office/drawing/2015/9/8/chartex" xmlns:cx2="http://schemas.microsoft.com/office/drawing/2015/10/21/chartex" xmlns:cx3="http://schemas.microsoft.com/office/drawing/2016/5/9/chartex" xmlns:cx4="http://schemas.microsoft.com/office/drawing/2016/5/10/chartex" xmlns:cx5="http://schemas.microsoft.com/office/drawing/2016/5/11/chartex" xmlns:cx6="http://schemas.microsoft.com/office/drawing/2016/5/12/chartex" xmlns:cx7="http://schemas.microsoft.com/office/drawing/2016/5/13/chartex" xmlns:cx8="http://schemas.microsoft.com/office/drawing/2016/5/14/chartex" xmlns:mc="http://schemas.openxmlformats.org/markup-compatibility/2006" xmlns:aink="http://schemas.microsoft.com/office/drawing/2016/ink" xmlns:am3d="http://schemas.microsoft.com/office/drawing/2017/model3d" xmlns:o="urn:schemas-microsoft-com:office:office" xmlns:oel="http://schemas.microsoft.com/office/2019/extlst" xmlns:r="http://schemas.openxmlformats.org/officeDocument/2006/relationships" xmlns:m="http://schemas.openxmlformats.org/officeDocument/2006/math" xmlns:v="urn:schemas-microsoft-com:vml" xmlns:wp14="http://schemas.microsoft.com/office/word/2010/wordprocessingDrawing" xmlns:wp="http://schemas.openxmlformats.org/drawingml/2006/wordprocessingDrawing" xmlns:w10="urn:schemas-microsoft-com:office:word" xmlns:w="http://schemas.openxmlformats.org/wordprocessingml/2006/main" xmlns:w14="http://schemas.microsoft.com/office/word/2010/wordml" xmlns:w15="http://schemas.microsoft.com/office/word/2012/wordml" xmlns:w16cex="http://schemas.microsoft.com/office/word/2018/wordml/cex" xmlns:w16cid="http://schemas.microsoft.com/office/word/2016/wordml/cid" xmlns:w16="http://schemas.microsoft.com/office/word/2018/wordml" xmlns:w16sdtdh="http://schemas.microsoft.com/office/word/2020/wordml/sdtdatahash" xmlns:w16se="http://schemas.microsoft.com/office/word/2015/wordml/symex" xmlns:wpg="http://schemas.microsoft.com/office/word/2010/wordprocessingGroup" xmlns:wpi="http://schemas.microsoft.com/office/word/2010/wordprocessingInk" xmlns:wne="http://schemas.microsoft.com/office/word/2006/wordml" xmlns:wps="http://schemas.microsoft.com/office/word/2010/wordprocessingShape" mc:Ignorable="w14 w15 w16se w16cid w16 w16cex w16sdtdh wp14">
-  <w15:person w15:author="Thériault, Rémi">
-    <w15:presenceInfo w15:providerId="AD" w15:userId="S::ha291011@ens.uqam.ca::b8a3a2e0-2131-4735-977c-3ba6b57ca13a"/>
-  </w15:person>
-</w15:people>
 </file>
 
 <file path=word/styles.xml><?xml version="1.0" encoding="utf-8"?>
@@ -15199,7 +15325,7 @@
     <w:lsdException w:name="Unresolved Mention" w:semiHidden="1" w:unhideWhenUsed="1"/>
     <w:lsdException w:name="Smart Link" w:semiHidden="1" w:unhideWhenUsed="1"/>
   </w:latentStyles>
-  <w:style w:type="paragraph" w:default="1" w:styleId="Normal">
+  <w:style w:type="paragraph" w:default="1" w:styleId="Standard">
     <w:name w:val="Normal"/>
     <w:qFormat/>
     <w:rsid w:val="00412EAA"/>
@@ -15212,10 +15338,10 @@
       <w:color w:val="000000"/>
     </w:rPr>
   </w:style>
-  <w:style w:type="paragraph" w:styleId="Heading3">
+  <w:style w:type="paragraph" w:styleId="berschrift3">
     <w:name w:val="heading 3"/>
-    <w:basedOn w:val="Normal"/>
-    <w:link w:val="Heading3Char"/>
+    <w:basedOn w:val="Standard"/>
+    <w:link w:val="berschrift3Zchn"/>
     <w:uiPriority w:val="9"/>
     <w:qFormat/>
     <w:rsid w:val="00605D0E"/>
@@ -15234,13 +15360,12 @@
       <w:lang w:val="de-DE" w:eastAsia="de-DE"/>
     </w:rPr>
   </w:style>
-  <w:style w:type="character" w:default="1" w:styleId="DefaultParagraphFont">
+  <w:style w:type="character" w:default="1" w:styleId="Absatz-Standardschriftart">
     <w:name w:val="Default Paragraph Font"/>
     <w:uiPriority w:val="1"/>
-    <w:semiHidden/>
     <w:unhideWhenUsed/>
   </w:style>
-  <w:style w:type="table" w:default="1" w:styleId="TableNormal">
+  <w:style w:type="table" w:default="1" w:styleId="NormaleTabelle">
     <w:name w:val="Normal Table"/>
     <w:uiPriority w:val="99"/>
     <w:semiHidden/>
@@ -15255,7 +15380,7 @@
       </w:tblCellMar>
     </w:tblPr>
   </w:style>
-  <w:style w:type="numbering" w:default="1" w:styleId="NoList">
+  <w:style w:type="numbering" w:default="1" w:styleId="KeineListe">
     <w:name w:val="No List"/>
     <w:uiPriority w:val="99"/>
     <w:semiHidden/>
@@ -15263,7 +15388,7 @@
   </w:style>
   <w:style w:type="paragraph" w:customStyle="1" w:styleId="MDPI11articletype">
     <w:name w:val="MDPI_1.1_article_type"/>
-    <w:next w:val="Normal"/>
+    <w:next w:val="Standard"/>
     <w:qFormat/>
     <w:rsid w:val="00412EAA"/>
     <w:pPr>
@@ -15282,7 +15407,7 @@
   </w:style>
   <w:style w:type="paragraph" w:customStyle="1" w:styleId="MDPI12title">
     <w:name w:val="MDPI_1.2_title"/>
-    <w:next w:val="Normal"/>
+    <w:next w:val="Standard"/>
     <w:qFormat/>
     <w:rsid w:val="00412EAA"/>
     <w:pPr>
@@ -15301,7 +15426,7 @@
   </w:style>
   <w:style w:type="paragraph" w:customStyle="1" w:styleId="MDPI13authornames">
     <w:name w:val="MDPI_1.3_authornames"/>
-    <w:next w:val="Normal"/>
+    <w:next w:val="Standard"/>
     <w:qFormat/>
     <w:rsid w:val="00412EAA"/>
     <w:pPr>
@@ -15319,8 +15444,8 @@
   </w:style>
   <w:style w:type="paragraph" w:customStyle="1" w:styleId="MDPI14history">
     <w:name w:val="MDPI_1.4_history"/>
-    <w:basedOn w:val="Normal"/>
-    <w:next w:val="Normal"/>
+    <w:basedOn w:val="Standard"/>
+    <w:next w:val="Standard"/>
     <w:qFormat/>
     <w:rsid w:val="00412EAA"/>
     <w:pPr>
@@ -15356,7 +15481,7 @@
   </w:style>
   <w:style w:type="paragraph" w:customStyle="1" w:styleId="MDPI17abstract">
     <w:name w:val="MDPI_1.7_abstract"/>
-    <w:next w:val="Normal"/>
+    <w:next w:val="Standard"/>
     <w:qFormat/>
     <w:rsid w:val="00412EAA"/>
     <w:pPr>
@@ -15376,7 +15501,7 @@
   </w:style>
   <w:style w:type="paragraph" w:customStyle="1" w:styleId="MDPI18keywords">
     <w:name w:val="MDPI_1.8_keywords"/>
-    <w:next w:val="Normal"/>
+    <w:next w:val="Standard"/>
     <w:qFormat/>
     <w:rsid w:val="00412EAA"/>
     <w:pPr>
@@ -15418,7 +15543,7 @@
   </w:style>
   <w:style w:type="table" w:customStyle="1" w:styleId="Mdeck5tablebodythreelines">
     <w:name w:val="M_deck_5_table_body_three_lines"/>
-    <w:basedOn w:val="TableNormal"/>
+    <w:basedOn w:val="NormaleTabelle"/>
     <w:uiPriority w:val="99"/>
     <w:rsid w:val="00463466"/>
     <w:pPr>
@@ -15477,9 +15602,9 @@
       </w:tcPr>
     </w:tblStylePr>
   </w:style>
-  <w:style w:type="table" w:styleId="TableGrid">
+  <w:style w:type="table" w:styleId="Tabellenraster">
     <w:name w:val="Table Grid"/>
-    <w:basedOn w:val="TableNormal"/>
+    <w:basedOn w:val="NormaleTabelle"/>
     <w:uiPriority w:val="59"/>
     <w:rsid w:val="00412EAA"/>
     <w:pPr>
@@ -15501,10 +15626,10 @@
       </w:tblBorders>
     </w:tblPr>
   </w:style>
-  <w:style w:type="paragraph" w:styleId="Footer">
+  <w:style w:type="paragraph" w:styleId="Fuzeile">
     <w:name w:val="footer"/>
-    <w:basedOn w:val="Normal"/>
-    <w:link w:val="FooterChar"/>
+    <w:basedOn w:val="Standard"/>
+    <w:link w:val="FuzeileZchn"/>
     <w:uiPriority w:val="99"/>
     <w:rsid w:val="00412EAA"/>
     <w:pPr>
@@ -15519,9 +15644,9 @@
       <w:szCs w:val="18"/>
     </w:rPr>
   </w:style>
-  <w:style w:type="character" w:customStyle="1" w:styleId="FooterChar">
-    <w:name w:val="Footer Char"/>
-    <w:link w:val="Footer"/>
+  <w:style w:type="character" w:customStyle="1" w:styleId="FuzeileZchn">
+    <w:name w:val="Fußzeile Zchn"/>
+    <w:link w:val="Fuzeile"/>
     <w:uiPriority w:val="99"/>
     <w:rsid w:val="00412EAA"/>
     <w:rPr>
@@ -15531,10 +15656,10 @@
       <w:szCs w:val="18"/>
     </w:rPr>
   </w:style>
-  <w:style w:type="paragraph" w:styleId="Header">
+  <w:style w:type="paragraph" w:styleId="Kopfzeile">
     <w:name w:val="header"/>
-    <w:basedOn w:val="Normal"/>
-    <w:link w:val="HeaderChar"/>
+    <w:basedOn w:val="Standard"/>
+    <w:link w:val="KopfzeileZchn"/>
     <w:uiPriority w:val="99"/>
     <w:rsid w:val="00412EAA"/>
     <w:pPr>
@@ -15553,9 +15678,9 @@
       <w:szCs w:val="18"/>
     </w:rPr>
   </w:style>
-  <w:style w:type="character" w:customStyle="1" w:styleId="HeaderChar">
-    <w:name w:val="Header Char"/>
-    <w:link w:val="Header"/>
+  <w:style w:type="character" w:customStyle="1" w:styleId="KopfzeileZchn">
+    <w:name w:val="Kopfzeile Zchn"/>
+    <w:link w:val="Kopfzeile"/>
     <w:uiPriority w:val="99"/>
     <w:rsid w:val="00412EAA"/>
     <w:rPr>
@@ -15916,10 +16041,10 @@
       <w:lang w:eastAsia="de-DE" w:bidi="en-US"/>
     </w:rPr>
   </w:style>
-  <w:style w:type="paragraph" w:styleId="BalloonText">
+  <w:style w:type="paragraph" w:styleId="Sprechblasentext">
     <w:name w:val="Balloon Text"/>
-    <w:basedOn w:val="Normal"/>
-    <w:link w:val="BalloonTextChar"/>
+    <w:basedOn w:val="Standard"/>
+    <w:link w:val="SprechblasentextZchn"/>
     <w:uiPriority w:val="99"/>
     <w:rsid w:val="00412EAA"/>
     <w:rPr>
@@ -15927,9 +16052,9 @@
       <w:szCs w:val="18"/>
     </w:rPr>
   </w:style>
-  <w:style w:type="character" w:customStyle="1" w:styleId="BalloonTextChar">
-    <w:name w:val="Balloon Text Char"/>
-    <w:link w:val="BalloonText"/>
+  <w:style w:type="character" w:customStyle="1" w:styleId="SprechblasentextZchn">
+    <w:name w:val="Sprechblasentext Zchn"/>
+    <w:link w:val="Sprechblasentext"/>
     <w:uiPriority w:val="99"/>
     <w:rsid w:val="00412EAA"/>
     <w:rPr>
@@ -15939,7 +16064,7 @@
       <w:szCs w:val="18"/>
     </w:rPr>
   </w:style>
-  <w:style w:type="character" w:styleId="LineNumber">
+  <w:style w:type="character" w:styleId="Zeilennummer">
     <w:name w:val="line number"/>
     <w:uiPriority w:val="99"/>
     <w:rsid w:val="00E938F8"/>
@@ -15950,7 +16075,7 @@
   </w:style>
   <w:style w:type="table" w:customStyle="1" w:styleId="MDPI41threelinetable">
     <w:name w:val="MDPI_4.1_three_line_table"/>
-    <w:basedOn w:val="TableNormal"/>
+    <w:basedOn w:val="NormaleTabelle"/>
     <w:uiPriority w:val="99"/>
     <w:rsid w:val="00412EAA"/>
     <w:pPr>
@@ -16010,9 +16135,9 @@
       <w:shd w:val="clear" w:color="auto" w:fill="E1DFDD"/>
     </w:rPr>
   </w:style>
-  <w:style w:type="table" w:styleId="PlainTable4">
+  <w:style w:type="table" w:styleId="EinfacheTabelle4">
     <w:name w:val="Plain Table 4"/>
-    <w:basedOn w:val="TableNormal"/>
+    <w:basedOn w:val="NormaleTabelle"/>
     <w:uiPriority w:val="44"/>
     <w:rsid w:val="004D5141"/>
     <w:tblPr>
@@ -16377,7 +16502,7 @@
   </w:style>
   <w:style w:type="table" w:customStyle="1" w:styleId="MDPITable">
     <w:name w:val="MDPI_Table"/>
-    <w:basedOn w:val="TableNormal"/>
+    <w:basedOn w:val="NormaleTabelle"/>
     <w:uiPriority w:val="99"/>
     <w:rsid w:val="00412EAA"/>
     <w:rPr>
@@ -16434,10 +16559,10 @@
     <w:name w:val="apple-converted-space"/>
     <w:rsid w:val="00412EAA"/>
   </w:style>
-  <w:style w:type="paragraph" w:styleId="Bibliography">
+  <w:style w:type="paragraph" w:styleId="Literaturverzeichnis">
     <w:name w:val="Bibliography"/>
-    <w:basedOn w:val="Normal"/>
-    <w:next w:val="Normal"/>
+    <w:basedOn w:val="Standard"/>
+    <w:next w:val="Standard"/>
     <w:uiPriority w:val="37"/>
     <w:unhideWhenUsed/>
     <w:rsid w:val="00412EAA"/>
@@ -16449,9 +16574,9 @@
       <w:ind w:left="504" w:hanging="504"/>
     </w:pPr>
   </w:style>
-  <w:style w:type="paragraph" w:styleId="BodyText">
+  <w:style w:type="paragraph" w:styleId="Textkrper">
     <w:name w:val="Body Text"/>
-    <w:link w:val="BodyTextChar"/>
+    <w:link w:val="TextkrperZchn"/>
     <w:rsid w:val="00412EAA"/>
     <w:pPr>
       <w:spacing w:after="120" w:line="340" w:lineRule="atLeast"/>
@@ -16464,9 +16589,9 @@
       <w:lang w:eastAsia="de-DE"/>
     </w:rPr>
   </w:style>
-  <w:style w:type="character" w:customStyle="1" w:styleId="BodyTextChar">
-    <w:name w:val="Body Text Char"/>
-    <w:link w:val="BodyText"/>
+  <w:style w:type="character" w:customStyle="1" w:styleId="TextkrperZchn">
+    <w:name w:val="Textkörper Zchn"/>
+    <w:link w:val="Textkrper"/>
     <w:rsid w:val="00412EAA"/>
     <w:rPr>
       <w:rFonts w:ascii="Palatino Linotype" w:hAnsi="Palatino Linotype"/>
@@ -16475,7 +16600,7 @@
       <w:lang w:eastAsia="de-DE"/>
     </w:rPr>
   </w:style>
-  <w:style w:type="character" w:styleId="CommentReference">
+  <w:style w:type="character" w:styleId="Kommentarzeichen">
     <w:name w:val="annotation reference"/>
     <w:rsid w:val="00412EAA"/>
     <w:rPr>
@@ -16483,15 +16608,15 @@
       <w:szCs w:val="21"/>
     </w:rPr>
   </w:style>
-  <w:style w:type="paragraph" w:styleId="CommentText">
+  <w:style w:type="paragraph" w:styleId="Kommentartext">
     <w:name w:val="annotation text"/>
-    <w:basedOn w:val="Normal"/>
-    <w:link w:val="CommentTextChar"/>
+    <w:basedOn w:val="Standard"/>
+    <w:link w:val="KommentartextZchn"/>
     <w:rsid w:val="00412EAA"/>
   </w:style>
-  <w:style w:type="character" w:customStyle="1" w:styleId="CommentTextChar">
-    <w:name w:val="Comment Text Char"/>
-    <w:link w:val="CommentText"/>
+  <w:style w:type="character" w:customStyle="1" w:styleId="KommentartextZchn">
+    <w:name w:val="Kommentartext Zchn"/>
+    <w:link w:val="Kommentartext"/>
     <w:rsid w:val="00412EAA"/>
     <w:rPr>
       <w:rFonts w:ascii="Palatino Linotype" w:hAnsi="Palatino Linotype"/>
@@ -16499,20 +16624,20 @@
       <w:color w:val="000000"/>
     </w:rPr>
   </w:style>
-  <w:style w:type="paragraph" w:styleId="CommentSubject">
+  <w:style w:type="paragraph" w:styleId="Kommentarthema">
     <w:name w:val="annotation subject"/>
-    <w:basedOn w:val="CommentText"/>
-    <w:next w:val="CommentText"/>
-    <w:link w:val="CommentSubjectChar"/>
+    <w:basedOn w:val="Kommentartext"/>
+    <w:next w:val="Kommentartext"/>
+    <w:link w:val="KommentarthemaZchn"/>
     <w:rsid w:val="00412EAA"/>
     <w:rPr>
       <w:b/>
       <w:bCs/>
     </w:rPr>
   </w:style>
-  <w:style w:type="character" w:customStyle="1" w:styleId="CommentSubjectChar">
-    <w:name w:val="Comment Subject Char"/>
-    <w:link w:val="CommentSubject"/>
+  <w:style w:type="character" w:customStyle="1" w:styleId="KommentarthemaZchn">
+    <w:name w:val="Kommentarthema Zchn"/>
+    <w:link w:val="Kommentarthema"/>
     <w:rsid w:val="00412EAA"/>
     <w:rPr>
       <w:rFonts w:ascii="Palatino Linotype" w:hAnsi="Palatino Linotype"/>
@@ -16522,17 +16647,17 @@
       <w:color w:val="000000"/>
     </w:rPr>
   </w:style>
-  <w:style w:type="character" w:styleId="EndnoteReference">
+  <w:style w:type="character" w:styleId="Endnotenzeichen">
     <w:name w:val="endnote reference"/>
     <w:rsid w:val="00412EAA"/>
     <w:rPr>
       <w:vertAlign w:val="superscript"/>
     </w:rPr>
   </w:style>
-  <w:style w:type="paragraph" w:styleId="EndnoteText">
+  <w:style w:type="paragraph" w:styleId="Endnotentext">
     <w:name w:val="endnote text"/>
-    <w:basedOn w:val="Normal"/>
-    <w:link w:val="EndnoteTextChar"/>
+    <w:basedOn w:val="Standard"/>
+    <w:link w:val="EndnotentextZchn"/>
     <w:semiHidden/>
     <w:unhideWhenUsed/>
     <w:rsid w:val="00412EAA"/>
@@ -16540,9 +16665,9 @@
       <w:spacing w:line="240" w:lineRule="auto"/>
     </w:pPr>
   </w:style>
-  <w:style w:type="character" w:customStyle="1" w:styleId="EndnoteTextChar">
-    <w:name w:val="Endnote Text Char"/>
-    <w:link w:val="EndnoteText"/>
+  <w:style w:type="character" w:customStyle="1" w:styleId="EndnotentextZchn">
+    <w:name w:val="Endnotentext Zchn"/>
+    <w:link w:val="Endnotentext"/>
     <w:semiHidden/>
     <w:rsid w:val="00412EAA"/>
     <w:rPr>
@@ -16551,7 +16676,7 @@
       <w:color w:val="000000"/>
     </w:rPr>
   </w:style>
-  <w:style w:type="character" w:styleId="FollowedHyperlink">
+  <w:style w:type="character" w:styleId="BesuchterLink">
     <w:name w:val="FollowedHyperlink"/>
     <w:rsid w:val="00412EAA"/>
     <w:rPr>
@@ -16559,10 +16684,10 @@
       <w:u w:val="single"/>
     </w:rPr>
   </w:style>
-  <w:style w:type="paragraph" w:styleId="FootnoteText">
+  <w:style w:type="paragraph" w:styleId="Funotentext">
     <w:name w:val="footnote text"/>
-    <w:basedOn w:val="Normal"/>
-    <w:link w:val="FootnoteTextChar"/>
+    <w:basedOn w:val="Standard"/>
+    <w:link w:val="FunotentextZchn"/>
     <w:semiHidden/>
     <w:unhideWhenUsed/>
     <w:rsid w:val="00412EAA"/>
@@ -16570,9 +16695,9 @@
       <w:spacing w:line="240" w:lineRule="auto"/>
     </w:pPr>
   </w:style>
-  <w:style w:type="character" w:customStyle="1" w:styleId="FootnoteTextChar">
-    <w:name w:val="Footnote Text Char"/>
-    <w:link w:val="FootnoteText"/>
+  <w:style w:type="character" w:customStyle="1" w:styleId="FunotentextZchn">
+    <w:name w:val="Fußnotentext Zchn"/>
+    <w:link w:val="Funotentext"/>
     <w:semiHidden/>
     <w:rsid w:val="00412EAA"/>
     <w:rPr>
@@ -16581,9 +16706,9 @@
       <w:color w:val="000000"/>
     </w:rPr>
   </w:style>
-  <w:style w:type="paragraph" w:styleId="NormalWeb">
+  <w:style w:type="paragraph" w:styleId="StandardWeb">
     <w:name w:val="Normal (Web)"/>
-    <w:basedOn w:val="Normal"/>
+    <w:basedOn w:val="Standard"/>
     <w:uiPriority w:val="99"/>
     <w:rsid w:val="00412EAA"/>
     <w:rPr>
@@ -16592,18 +16717,18 @@
   </w:style>
   <w:style w:type="paragraph" w:customStyle="1" w:styleId="MsoFootnoteText0">
     <w:name w:val="MsoFootnoteText"/>
-    <w:basedOn w:val="NormalWeb"/>
+    <w:basedOn w:val="StandardWeb"/>
     <w:qFormat/>
     <w:rsid w:val="00412EAA"/>
     <w:rPr>
       <w:rFonts w:ascii="Times New Roman" w:hAnsi="Times New Roman"/>
     </w:rPr>
   </w:style>
-  <w:style w:type="character" w:styleId="PageNumber">
+  <w:style w:type="character" w:styleId="Seitenzahl">
     <w:name w:val="page number"/>
     <w:rsid w:val="00412EAA"/>
   </w:style>
-  <w:style w:type="character" w:styleId="PlaceholderText">
+  <w:style w:type="character" w:styleId="Platzhaltertext">
     <w:name w:val="Placeholder Text"/>
     <w:uiPriority w:val="99"/>
     <w:semiHidden/>
@@ -16633,8 +16758,8 @@
   </w:style>
   <w:style w:type="paragraph" w:customStyle="1" w:styleId="FirstParagraph">
     <w:name w:val="First Paragraph"/>
-    <w:basedOn w:val="BodyText"/>
-    <w:next w:val="BodyText"/>
+    <w:basedOn w:val="Textkrper"/>
+    <w:next w:val="Textkrper"/>
     <w:qFormat/>
     <w:rsid w:val="005B4E3B"/>
     <w:pPr>
@@ -16650,7 +16775,7 @@
   </w:style>
   <w:style w:type="character" w:customStyle="1" w:styleId="VerbatimChar">
     <w:name w:val="Verbatim Char"/>
-    <w:basedOn w:val="DefaultParagraphFont"/>
+    <w:basedOn w:val="Absatz-Standardschriftart"/>
     <w:link w:val="SourceCode"/>
     <w:rsid w:val="005B4E3B"/>
     <w:rPr>
@@ -16661,7 +16786,7 @@
   </w:style>
   <w:style w:type="paragraph" w:customStyle="1" w:styleId="SourceCode">
     <w:name w:val="Source Code"/>
-    <w:basedOn w:val="Normal"/>
+    <w:basedOn w:val="Standard"/>
     <w:link w:val="VerbatimChar"/>
     <w:rsid w:val="005B4E3B"/>
     <w:pPr>
@@ -16676,10 +16801,10 @@
       <w:sz w:val="22"/>
     </w:rPr>
   </w:style>
-  <w:style w:type="character" w:customStyle="1" w:styleId="Heading3Char">
-    <w:name w:val="Heading 3 Char"/>
-    <w:basedOn w:val="DefaultParagraphFont"/>
-    <w:link w:val="Heading3"/>
+  <w:style w:type="character" w:customStyle="1" w:styleId="berschrift3Zchn">
+    <w:name w:val="Überschrift 3 Zchn"/>
+    <w:basedOn w:val="Absatz-Standardschriftart"/>
+    <w:link w:val="berschrift3"/>
     <w:uiPriority w:val="9"/>
     <w:rsid w:val="00605D0E"/>
     <w:rPr>
@@ -16691,9 +16816,9 @@
       <w:lang w:val="de-DE" w:eastAsia="de-DE"/>
     </w:rPr>
   </w:style>
-  <w:style w:type="character" w:styleId="Strong">
+  <w:style w:type="character" w:styleId="Fett">
     <w:name w:val="Strong"/>
-    <w:basedOn w:val="DefaultParagraphFont"/>
+    <w:basedOn w:val="Absatz-Standardschriftart"/>
     <w:uiPriority w:val="22"/>
     <w:qFormat/>
     <w:rsid w:val="00605D0E"/>
@@ -16702,11 +16827,11 @@
       <w:bCs/>
     </w:rPr>
   </w:style>
-  <w:style w:type="paragraph" w:styleId="z-TopofForm">
+  <w:style w:type="paragraph" w:styleId="z-Formularbeginn">
     <w:name w:val="HTML Top of Form"/>
-    <w:basedOn w:val="Normal"/>
-    <w:next w:val="Normal"/>
-    <w:link w:val="z-TopofFormChar"/>
+    <w:basedOn w:val="Standard"/>
+    <w:next w:val="Standard"/>
+    <w:link w:val="z-FormularbeginnZchn"/>
     <w:hidden/>
     <w:uiPriority w:val="99"/>
     <w:semiHidden/>
@@ -16728,10 +16853,10 @@
       <w:lang w:val="de-DE" w:eastAsia="de-DE"/>
     </w:rPr>
   </w:style>
-  <w:style w:type="character" w:customStyle="1" w:styleId="z-TopofFormChar">
-    <w:name w:val="z-Top of Form Char"/>
-    <w:basedOn w:val="DefaultParagraphFont"/>
-    <w:link w:val="z-TopofForm"/>
+  <w:style w:type="character" w:customStyle="1" w:styleId="z-FormularbeginnZchn">
+    <w:name w:val="z-Formularbeginn Zchn"/>
+    <w:basedOn w:val="Absatz-Standardschriftart"/>
+    <w:link w:val="z-Formularbeginn"/>
     <w:uiPriority w:val="99"/>
     <w:semiHidden/>
     <w:rsid w:val="00605D0E"/>
@@ -16743,11 +16868,11 @@
       <w:lang w:val="de-DE" w:eastAsia="de-DE"/>
     </w:rPr>
   </w:style>
-  <w:style w:type="paragraph" w:styleId="z-BottomofForm">
+  <w:style w:type="paragraph" w:styleId="z-Formularende">
     <w:name w:val="HTML Bottom of Form"/>
-    <w:basedOn w:val="Normal"/>
-    <w:next w:val="Normal"/>
-    <w:link w:val="z-BottomofFormChar"/>
+    <w:basedOn w:val="Standard"/>
+    <w:next w:val="Standard"/>
+    <w:link w:val="z-FormularendeZchn"/>
     <w:hidden/>
     <w:uiPriority w:val="99"/>
     <w:semiHidden/>
@@ -16769,10 +16894,10 @@
       <w:lang w:val="de-DE" w:eastAsia="de-DE"/>
     </w:rPr>
   </w:style>
-  <w:style w:type="character" w:customStyle="1" w:styleId="z-BottomofFormChar">
-    <w:name w:val="z-Bottom of Form Char"/>
-    <w:basedOn w:val="DefaultParagraphFont"/>
-    <w:link w:val="z-BottomofForm"/>
+  <w:style w:type="character" w:customStyle="1" w:styleId="z-FormularendeZchn">
+    <w:name w:val="z-Formularende Zchn"/>
+    <w:basedOn w:val="Absatz-Standardschriftart"/>
+    <w:link w:val="z-Formularende"/>
     <w:uiPriority w:val="99"/>
     <w:semiHidden/>
     <w:rsid w:val="00605D0E"/>
@@ -16786,10 +16911,10 @@
   </w:style>
   <w:style w:type="character" w:customStyle="1" w:styleId="label">
     <w:name w:val="label"/>
-    <w:basedOn w:val="DefaultParagraphFont"/>
+    <w:basedOn w:val="Absatz-Standardschriftart"/>
     <w:rsid w:val="00605D0E"/>
   </w:style>
-  <w:style w:type="paragraph" w:styleId="Revision">
+  <w:style w:type="paragraph" w:styleId="berarbeitung">
     <w:name w:val="Revision"/>
     <w:hidden/>
     <w:uiPriority w:val="99"/>
@@ -16803,7 +16928,7 @@
   </w:style>
   <w:style w:type="character" w:customStyle="1" w:styleId="UnresolvedMention2">
     <w:name w:val="Unresolved Mention2"/>
-    <w:basedOn w:val="DefaultParagraphFont"/>
+    <w:basedOn w:val="Absatz-Standardschriftart"/>
     <w:uiPriority w:val="99"/>
     <w:semiHidden/>
     <w:unhideWhenUsed/>
@@ -16813,10 +16938,10 @@
       <w:shd w:val="clear" w:color="auto" w:fill="E1DFDD"/>
     </w:rPr>
   </w:style>
-  <w:style w:type="paragraph" w:styleId="HTMLPreformatted">
+  <w:style w:type="paragraph" w:styleId="HTMLVorformatiert">
     <w:name w:val="HTML Preformatted"/>
-    <w:basedOn w:val="Normal"/>
-    <w:link w:val="HTMLPreformattedChar"/>
+    <w:basedOn w:val="Standard"/>
+    <w:link w:val="HTMLVorformatiertZchn"/>
     <w:uiPriority w:val="99"/>
     <w:unhideWhenUsed/>
     <w:rsid w:val="006F068A"/>
@@ -16848,10 +16973,10 @@
       <w:lang w:eastAsia="en-US" w:bidi="he-IL"/>
     </w:rPr>
   </w:style>
-  <w:style w:type="character" w:customStyle="1" w:styleId="HTMLPreformattedChar">
-    <w:name w:val="HTML Preformatted Char"/>
-    <w:basedOn w:val="DefaultParagraphFont"/>
-    <w:link w:val="HTMLPreformatted"/>
+  <w:style w:type="character" w:customStyle="1" w:styleId="HTMLVorformatiertZchn">
+    <w:name w:val="HTML Vorformatiert Zchn"/>
+    <w:basedOn w:val="Absatz-Standardschriftart"/>
+    <w:link w:val="HTMLVorformatiert"/>
     <w:uiPriority w:val="99"/>
     <w:rsid w:val="006F068A"/>
     <w:rPr>
@@ -16861,12 +16986,12 @@
   </w:style>
   <w:style w:type="character" w:customStyle="1" w:styleId="c">
     <w:name w:val="c"/>
-    <w:basedOn w:val="DefaultParagraphFont"/>
+    <w:basedOn w:val="Absatz-Standardschriftart"/>
     <w:rsid w:val="006F068A"/>
   </w:style>
   <w:style w:type="paragraph" w:customStyle="1" w:styleId="code">
     <w:name w:val="code"/>
-    <w:basedOn w:val="Normal"/>
+    <w:basedOn w:val="Standard"/>
     <w:link w:val="codeChar"/>
     <w:qFormat/>
     <w:rsid w:val="00C02EAA"/>
@@ -16918,7 +17043,7 @@
   </w:style>
   <w:style w:type="character" w:customStyle="1" w:styleId="codeChar">
     <w:name w:val="code Char"/>
-    <w:basedOn w:val="DefaultParagraphFont"/>
+    <w:basedOn w:val="Absatz-Standardschriftart"/>
     <w:link w:val="code"/>
     <w:rsid w:val="00C02EAA"/>
     <w:rPr>
@@ -16930,7 +17055,7 @@
   </w:style>
   <w:style w:type="character" w:customStyle="1" w:styleId="MDPI31textChar">
     <w:name w:val="MDPI_3.1_text Char"/>
-    <w:basedOn w:val="DefaultParagraphFont"/>
+    <w:basedOn w:val="Absatz-Standardschriftart"/>
     <w:link w:val="MDPI31text"/>
     <w:rsid w:val="00BD4EAD"/>
     <w:rPr>

</xml_diff>